<commit_message>
doc: semana 10 - 01/25
Commit com:
- Fim do 1º Bimestre
</commit_message>
<xml_diff>
--- a/word-individual.docx
+++ b/word-individual.docx
@@ -1,6 +1,6 @@
 
 <file path=word/document.xml><?xml version="1.0" encoding="utf-8"?>
-<w:document xmlns:ve="http://schemas.openxmlformats.org/markup-compatibility/2006" xmlns:o="urn:schemas-microsoft-com:office:office" xmlns:r="http://schemas.openxmlformats.org/officeDocument/2006/relationships" xmlns:m="http://schemas.openxmlformats.org/officeDocument/2006/math" xmlns:v="urn:schemas-microsoft-com:vml" xmlns:wp="http://schemas.openxmlformats.org/drawingml/2006/wordprocessingDrawing" xmlns:w10="urn:schemas-microsoft-com:office:word" xmlns:w="http://schemas.openxmlformats.org/wordprocessingml/2006/main" xmlns:wne="http://schemas.microsoft.com/office/word/2006/wordml">
+<w:document xmlns:wpc="http://schemas.microsoft.com/office/word/2010/wordprocessingCanvas" xmlns:cx="http://schemas.microsoft.com/office/drawing/2014/chartex" xmlns:cx1="http://schemas.microsoft.com/office/drawing/2015/9/8/chartex" xmlns:cx2="http://schemas.microsoft.com/office/drawing/2015/10/21/chartex" xmlns:cx3="http://schemas.microsoft.com/office/drawing/2016/5/9/chartex" xmlns:cx4="http://schemas.microsoft.com/office/drawing/2016/5/10/chartex" xmlns:cx5="http://schemas.microsoft.com/office/drawing/2016/5/11/chartex" xmlns:cx6="http://schemas.microsoft.com/office/drawing/2016/5/12/chartex" xmlns:cx7="http://schemas.microsoft.com/office/drawing/2016/5/13/chartex" xmlns:cx8="http://schemas.microsoft.com/office/drawing/2016/5/14/chartex" xmlns:mc="http://schemas.openxmlformats.org/markup-compatibility/2006" xmlns:aink="http://schemas.microsoft.com/office/drawing/2016/ink" xmlns:am3d="http://schemas.microsoft.com/office/drawing/2017/model3d" xmlns:o="urn:schemas-microsoft-com:office:office" xmlns:oel="http://schemas.microsoft.com/office/2019/extlst" xmlns:r="http://schemas.openxmlformats.org/officeDocument/2006/relationships" xmlns:m="http://schemas.openxmlformats.org/officeDocument/2006/math" xmlns:v="urn:schemas-microsoft-com:vml" xmlns:wp14="http://schemas.microsoft.com/office/word/2010/wordprocessingDrawing" xmlns:wp="http://schemas.openxmlformats.org/drawingml/2006/wordprocessingDrawing" xmlns:w10="urn:schemas-microsoft-com:office:word" xmlns:w="http://schemas.openxmlformats.org/wordprocessingml/2006/main" xmlns:w14="http://schemas.microsoft.com/office/word/2010/wordml" xmlns:w15="http://schemas.microsoft.com/office/word/2012/wordml" xmlns:w16cex="http://schemas.microsoft.com/office/word/2018/wordml/cex" xmlns:w16cid="http://schemas.microsoft.com/office/word/2016/wordml/cid" xmlns:w16="http://schemas.microsoft.com/office/word/2018/wordml" xmlns:w16du="http://schemas.microsoft.com/office/word/2023/wordml/word16du" xmlns:w16sdtdh="http://schemas.microsoft.com/office/word/2020/wordml/sdtdatahash" xmlns:w16sdtfl="http://schemas.microsoft.com/office/word/2024/wordml/sdtformatlock" xmlns:w16se="http://schemas.microsoft.com/office/word/2015/wordml/symex" xmlns:wpg="http://schemas.microsoft.com/office/word/2010/wordprocessingGroup" xmlns:wpi="http://schemas.microsoft.com/office/word/2010/wordprocessingInk" xmlns:wne="http://schemas.microsoft.com/office/word/2006/wordml" xmlns:wps="http://schemas.microsoft.com/office/word/2010/wordprocessingShape" mc:Ignorable="w14 w15 w16se w16cid w16 w16cex w16sdtdh w16sdtfl w16du wp14">
   <w:body>
     <w:p/>
     <w:sectPr>
@@ -21,8 +21,8 @@
 </file>
 
 <file path=word/endnotes.xml><?xml version="1.0" encoding="utf-8"?>
-<w:endnotes xmlns:ve="http://schemas.openxmlformats.org/markup-compatibility/2006" xmlns:o="urn:schemas-microsoft-com:office:office" xmlns:r="http://schemas.openxmlformats.org/officeDocument/2006/relationships" xmlns:m="http://schemas.openxmlformats.org/officeDocument/2006/math" xmlns:v="urn:schemas-microsoft-com:vml" xmlns:wp="http://schemas.openxmlformats.org/drawingml/2006/wordprocessingDrawing" xmlns:w10="urn:schemas-microsoft-com:office:word" xmlns:w="http://schemas.openxmlformats.org/wordprocessingml/2006/main" xmlns:wne="http://schemas.microsoft.com/office/word/2006/wordml">
-  <w:endnote w:type="separator" w:id="0">
+<w:endnotes xmlns:wpc="http://schemas.microsoft.com/office/word/2010/wordprocessingCanvas" xmlns:cx="http://schemas.microsoft.com/office/drawing/2014/chartex" xmlns:cx1="http://schemas.microsoft.com/office/drawing/2015/9/8/chartex" xmlns:cx2="http://schemas.microsoft.com/office/drawing/2015/10/21/chartex" xmlns:cx3="http://schemas.microsoft.com/office/drawing/2016/5/9/chartex" xmlns:cx4="http://schemas.microsoft.com/office/drawing/2016/5/10/chartex" xmlns:cx5="http://schemas.microsoft.com/office/drawing/2016/5/11/chartex" xmlns:cx6="http://schemas.microsoft.com/office/drawing/2016/5/12/chartex" xmlns:cx7="http://schemas.microsoft.com/office/drawing/2016/5/13/chartex" xmlns:cx8="http://schemas.microsoft.com/office/drawing/2016/5/14/chartex" xmlns:mc="http://schemas.openxmlformats.org/markup-compatibility/2006" xmlns:aink="http://schemas.microsoft.com/office/drawing/2016/ink" xmlns:am3d="http://schemas.microsoft.com/office/drawing/2017/model3d" xmlns:o="urn:schemas-microsoft-com:office:office" xmlns:oel="http://schemas.microsoft.com/office/2019/extlst" xmlns:r="http://schemas.openxmlformats.org/officeDocument/2006/relationships" xmlns:m="http://schemas.openxmlformats.org/officeDocument/2006/math" xmlns:v="urn:schemas-microsoft-com:vml" xmlns:wp14="http://schemas.microsoft.com/office/word/2010/wordprocessingDrawing" xmlns:wp="http://schemas.openxmlformats.org/drawingml/2006/wordprocessingDrawing" xmlns:w10="urn:schemas-microsoft-com:office:word" xmlns:w="http://schemas.openxmlformats.org/wordprocessingml/2006/main" xmlns:w14="http://schemas.microsoft.com/office/word/2010/wordml" xmlns:w15="http://schemas.microsoft.com/office/word/2012/wordml" xmlns:w16cex="http://schemas.microsoft.com/office/word/2018/wordml/cex" xmlns:w16cid="http://schemas.microsoft.com/office/word/2016/wordml/cid" xmlns:w16="http://schemas.microsoft.com/office/word/2018/wordml" xmlns:w16du="http://schemas.microsoft.com/office/word/2023/wordml/word16du" xmlns:w16sdtdh="http://schemas.microsoft.com/office/word/2020/wordml/sdtdatahash" xmlns:w16sdtfl="http://schemas.microsoft.com/office/word/2024/wordml/sdtformatlock" xmlns:w16se="http://schemas.microsoft.com/office/word/2015/wordml/symex" xmlns:wpg="http://schemas.microsoft.com/office/word/2010/wordprocessingGroup" xmlns:wpi="http://schemas.microsoft.com/office/word/2010/wordprocessingInk" xmlns:wne="http://schemas.microsoft.com/office/word/2006/wordml" xmlns:wps="http://schemas.microsoft.com/office/word/2010/wordprocessingShape" mc:Ignorable="w14 w15 w16se w16cid w16 w16cex w16sdtdh w16sdtfl w16du wp14">
+  <w:endnote w:type="separator" w:id="-1">
     <w:p>
       <w:pPr>
         <w:spacing w:after="0" w:line="240" w:lineRule="auto"/>
@@ -32,7 +32,7 @@
       </w:r>
     </w:p>
   </w:endnote>
-  <w:endnote w:type="continuationSeparator" w:id="1">
+  <w:endnote w:type="continuationSeparator" w:id="0">
     <w:p>
       <w:pPr>
         <w:spacing w:after="0" w:line="240" w:lineRule="auto"/>
@@ -46,7 +46,7 @@
 </file>
 
 <file path=word/footer1.xml><?xml version="1.0" encoding="utf-8"?>
-<w:ftr xmlns:ve="http://schemas.openxmlformats.org/markup-compatibility/2006" xmlns:o="urn:schemas-microsoft-com:office:office" xmlns:r="http://schemas.openxmlformats.org/officeDocument/2006/relationships" xmlns:m="http://schemas.openxmlformats.org/officeDocument/2006/math" xmlns:v="urn:schemas-microsoft-com:vml" xmlns:wp="http://schemas.openxmlformats.org/drawingml/2006/wordprocessingDrawing" xmlns:w10="urn:schemas-microsoft-com:office:word" xmlns:w="http://schemas.openxmlformats.org/wordprocessingml/2006/main" xmlns:wne="http://schemas.microsoft.com/office/word/2006/wordml">
+<w:ftr xmlns:wpc="http://schemas.microsoft.com/office/word/2010/wordprocessingCanvas" xmlns:cx="http://schemas.microsoft.com/office/drawing/2014/chartex" xmlns:cx1="http://schemas.microsoft.com/office/drawing/2015/9/8/chartex" xmlns:cx2="http://schemas.microsoft.com/office/drawing/2015/10/21/chartex" xmlns:cx3="http://schemas.microsoft.com/office/drawing/2016/5/9/chartex" xmlns:cx4="http://schemas.microsoft.com/office/drawing/2016/5/10/chartex" xmlns:cx5="http://schemas.microsoft.com/office/drawing/2016/5/11/chartex" xmlns:cx6="http://schemas.microsoft.com/office/drawing/2016/5/12/chartex" xmlns:cx7="http://schemas.microsoft.com/office/drawing/2016/5/13/chartex" xmlns:cx8="http://schemas.microsoft.com/office/drawing/2016/5/14/chartex" xmlns:mc="http://schemas.openxmlformats.org/markup-compatibility/2006" xmlns:aink="http://schemas.microsoft.com/office/drawing/2016/ink" xmlns:am3d="http://schemas.microsoft.com/office/drawing/2017/model3d" xmlns:o="urn:schemas-microsoft-com:office:office" xmlns:oel="http://schemas.microsoft.com/office/2019/extlst" xmlns:r="http://schemas.openxmlformats.org/officeDocument/2006/relationships" xmlns:m="http://schemas.openxmlformats.org/officeDocument/2006/math" xmlns:v="urn:schemas-microsoft-com:vml" xmlns:wp14="http://schemas.microsoft.com/office/word/2010/wordprocessingDrawing" xmlns:wp="http://schemas.openxmlformats.org/drawingml/2006/wordprocessingDrawing" xmlns:w10="urn:schemas-microsoft-com:office:word" xmlns:w="http://schemas.openxmlformats.org/wordprocessingml/2006/main" xmlns:w14="http://schemas.microsoft.com/office/word/2010/wordml" xmlns:w15="http://schemas.microsoft.com/office/word/2012/wordml" xmlns:w16cex="http://schemas.microsoft.com/office/word/2018/wordml/cex" xmlns:w16cid="http://schemas.microsoft.com/office/word/2016/wordml/cid" xmlns:w16="http://schemas.microsoft.com/office/word/2018/wordml" xmlns:w16du="http://schemas.microsoft.com/office/word/2023/wordml/word16du" xmlns:w16sdtdh="http://schemas.microsoft.com/office/word/2020/wordml/sdtdatahash" xmlns:w16sdtfl="http://schemas.microsoft.com/office/word/2024/wordml/sdtformatlock" xmlns:w16se="http://schemas.microsoft.com/office/word/2015/wordml/symex" xmlns:wpg="http://schemas.microsoft.com/office/word/2010/wordprocessingGroup" xmlns:wpi="http://schemas.microsoft.com/office/word/2010/wordprocessingInk" xmlns:wne="http://schemas.microsoft.com/office/word/2006/wordml" xmlns:wps="http://schemas.microsoft.com/office/word/2010/wordprocessingShape" mc:Ignorable="w14 w15 w16se w16cid w16 w16cex w16sdtdh w16sdtfl w16du wp14">
   <w:p>
     <w:pPr>
       <w:pStyle w:val="Rodap"/>
@@ -56,7 +56,7 @@
 </file>
 
 <file path=word/footer2.xml><?xml version="1.0" encoding="utf-8"?>
-<w:ftr xmlns:ve="http://schemas.openxmlformats.org/markup-compatibility/2006" xmlns:o="urn:schemas-microsoft-com:office:office" xmlns:r="http://schemas.openxmlformats.org/officeDocument/2006/relationships" xmlns:m="http://schemas.openxmlformats.org/officeDocument/2006/math" xmlns:v="urn:schemas-microsoft-com:vml" xmlns:wp="http://schemas.openxmlformats.org/drawingml/2006/wordprocessingDrawing" xmlns:w10="urn:schemas-microsoft-com:office:word" xmlns:w="http://schemas.openxmlformats.org/wordprocessingml/2006/main" xmlns:wne="http://schemas.microsoft.com/office/word/2006/wordml">
+<w:ftr xmlns:wpc="http://schemas.microsoft.com/office/word/2010/wordprocessingCanvas" xmlns:cx="http://schemas.microsoft.com/office/drawing/2014/chartex" xmlns:cx1="http://schemas.microsoft.com/office/drawing/2015/9/8/chartex" xmlns:cx2="http://schemas.microsoft.com/office/drawing/2015/10/21/chartex" xmlns:cx3="http://schemas.microsoft.com/office/drawing/2016/5/9/chartex" xmlns:cx4="http://schemas.microsoft.com/office/drawing/2016/5/10/chartex" xmlns:cx5="http://schemas.microsoft.com/office/drawing/2016/5/11/chartex" xmlns:cx6="http://schemas.microsoft.com/office/drawing/2016/5/12/chartex" xmlns:cx7="http://schemas.microsoft.com/office/drawing/2016/5/13/chartex" xmlns:cx8="http://schemas.microsoft.com/office/drawing/2016/5/14/chartex" xmlns:mc="http://schemas.openxmlformats.org/markup-compatibility/2006" xmlns:aink="http://schemas.microsoft.com/office/drawing/2016/ink" xmlns:am3d="http://schemas.microsoft.com/office/drawing/2017/model3d" xmlns:o="urn:schemas-microsoft-com:office:office" xmlns:oel="http://schemas.microsoft.com/office/2019/extlst" xmlns:r="http://schemas.openxmlformats.org/officeDocument/2006/relationships" xmlns:m="http://schemas.openxmlformats.org/officeDocument/2006/math" xmlns:v="urn:schemas-microsoft-com:vml" xmlns:wp14="http://schemas.microsoft.com/office/word/2010/wordprocessingDrawing" xmlns:wp="http://schemas.openxmlformats.org/drawingml/2006/wordprocessingDrawing" xmlns:w10="urn:schemas-microsoft-com:office:word" xmlns:w="http://schemas.openxmlformats.org/wordprocessingml/2006/main" xmlns:w14="http://schemas.microsoft.com/office/word/2010/wordml" xmlns:w15="http://schemas.microsoft.com/office/word/2012/wordml" xmlns:w16cex="http://schemas.microsoft.com/office/word/2018/wordml/cex" xmlns:w16cid="http://schemas.microsoft.com/office/word/2016/wordml/cid" xmlns:w16="http://schemas.microsoft.com/office/word/2018/wordml" xmlns:w16du="http://schemas.microsoft.com/office/word/2023/wordml/word16du" xmlns:w16sdtdh="http://schemas.microsoft.com/office/word/2020/wordml/sdtdatahash" xmlns:w16sdtfl="http://schemas.microsoft.com/office/word/2024/wordml/sdtformatlock" xmlns:w16se="http://schemas.microsoft.com/office/word/2015/wordml/symex" xmlns:wpg="http://schemas.microsoft.com/office/word/2010/wordprocessingGroup" xmlns:wpi="http://schemas.microsoft.com/office/word/2010/wordprocessingInk" xmlns:wne="http://schemas.microsoft.com/office/word/2006/wordml" xmlns:wps="http://schemas.microsoft.com/office/word/2010/wordprocessingShape" mc:Ignorable="w14 w15 w16se w16cid w16 w16cex w16sdtdh w16sdtfl w16du wp14">
   <w:p>
     <w:pPr>
       <w:pStyle w:val="Rodap"/>
@@ -66,7 +66,7 @@
 </file>
 
 <file path=word/footer3.xml><?xml version="1.0" encoding="utf-8"?>
-<w:ftr xmlns:ve="http://schemas.openxmlformats.org/markup-compatibility/2006" xmlns:o="urn:schemas-microsoft-com:office:office" xmlns:r="http://schemas.openxmlformats.org/officeDocument/2006/relationships" xmlns:m="http://schemas.openxmlformats.org/officeDocument/2006/math" xmlns:v="urn:schemas-microsoft-com:vml" xmlns:wp="http://schemas.openxmlformats.org/drawingml/2006/wordprocessingDrawing" xmlns:w10="urn:schemas-microsoft-com:office:word" xmlns:w="http://schemas.openxmlformats.org/wordprocessingml/2006/main" xmlns:wne="http://schemas.microsoft.com/office/word/2006/wordml">
+<w:ftr xmlns:wpc="http://schemas.microsoft.com/office/word/2010/wordprocessingCanvas" xmlns:cx="http://schemas.microsoft.com/office/drawing/2014/chartex" xmlns:cx1="http://schemas.microsoft.com/office/drawing/2015/9/8/chartex" xmlns:cx2="http://schemas.microsoft.com/office/drawing/2015/10/21/chartex" xmlns:cx3="http://schemas.microsoft.com/office/drawing/2016/5/9/chartex" xmlns:cx4="http://schemas.microsoft.com/office/drawing/2016/5/10/chartex" xmlns:cx5="http://schemas.microsoft.com/office/drawing/2016/5/11/chartex" xmlns:cx6="http://schemas.microsoft.com/office/drawing/2016/5/12/chartex" xmlns:cx7="http://schemas.microsoft.com/office/drawing/2016/5/13/chartex" xmlns:cx8="http://schemas.microsoft.com/office/drawing/2016/5/14/chartex" xmlns:mc="http://schemas.openxmlformats.org/markup-compatibility/2006" xmlns:aink="http://schemas.microsoft.com/office/drawing/2016/ink" xmlns:am3d="http://schemas.microsoft.com/office/drawing/2017/model3d" xmlns:o="urn:schemas-microsoft-com:office:office" xmlns:oel="http://schemas.microsoft.com/office/2019/extlst" xmlns:r="http://schemas.openxmlformats.org/officeDocument/2006/relationships" xmlns:m="http://schemas.openxmlformats.org/officeDocument/2006/math" xmlns:v="urn:schemas-microsoft-com:vml" xmlns:wp14="http://schemas.microsoft.com/office/word/2010/wordprocessingDrawing" xmlns:wp="http://schemas.openxmlformats.org/drawingml/2006/wordprocessingDrawing" xmlns:w10="urn:schemas-microsoft-com:office:word" xmlns:w="http://schemas.openxmlformats.org/wordprocessingml/2006/main" xmlns:w14="http://schemas.microsoft.com/office/word/2010/wordml" xmlns:w15="http://schemas.microsoft.com/office/word/2012/wordml" xmlns:w16cex="http://schemas.microsoft.com/office/word/2018/wordml/cex" xmlns:w16cid="http://schemas.microsoft.com/office/word/2016/wordml/cid" xmlns:w16="http://schemas.microsoft.com/office/word/2018/wordml" xmlns:w16du="http://schemas.microsoft.com/office/word/2023/wordml/word16du" xmlns:w16sdtdh="http://schemas.microsoft.com/office/word/2020/wordml/sdtdatahash" xmlns:w16sdtfl="http://schemas.microsoft.com/office/word/2024/wordml/sdtformatlock" xmlns:w16se="http://schemas.microsoft.com/office/word/2015/wordml/symex" xmlns:wpg="http://schemas.microsoft.com/office/word/2010/wordprocessingGroup" xmlns:wpi="http://schemas.microsoft.com/office/word/2010/wordprocessingInk" xmlns:wne="http://schemas.microsoft.com/office/word/2006/wordml" xmlns:wps="http://schemas.microsoft.com/office/word/2010/wordprocessingShape" mc:Ignorable="w14 w15 w16se w16cid w16 w16cex w16sdtdh w16sdtfl w16du wp14">
   <w:p>
     <w:pPr>
       <w:pStyle w:val="Rodap"/>
@@ -76,8 +76,8 @@
 </file>
 
 <file path=word/footnotes.xml><?xml version="1.0" encoding="utf-8"?>
-<w:footnotes xmlns:ve="http://schemas.openxmlformats.org/markup-compatibility/2006" xmlns:o="urn:schemas-microsoft-com:office:office" xmlns:r="http://schemas.openxmlformats.org/officeDocument/2006/relationships" xmlns:m="http://schemas.openxmlformats.org/officeDocument/2006/math" xmlns:v="urn:schemas-microsoft-com:vml" xmlns:wp="http://schemas.openxmlformats.org/drawingml/2006/wordprocessingDrawing" xmlns:w10="urn:schemas-microsoft-com:office:word" xmlns:w="http://schemas.openxmlformats.org/wordprocessingml/2006/main" xmlns:wne="http://schemas.microsoft.com/office/word/2006/wordml">
-  <w:footnote w:type="separator" w:id="0">
+<w:footnotes xmlns:wpc="http://schemas.microsoft.com/office/word/2010/wordprocessingCanvas" xmlns:cx="http://schemas.microsoft.com/office/drawing/2014/chartex" xmlns:cx1="http://schemas.microsoft.com/office/drawing/2015/9/8/chartex" xmlns:cx2="http://schemas.microsoft.com/office/drawing/2015/10/21/chartex" xmlns:cx3="http://schemas.microsoft.com/office/drawing/2016/5/9/chartex" xmlns:cx4="http://schemas.microsoft.com/office/drawing/2016/5/10/chartex" xmlns:cx5="http://schemas.microsoft.com/office/drawing/2016/5/11/chartex" xmlns:cx6="http://schemas.microsoft.com/office/drawing/2016/5/12/chartex" xmlns:cx7="http://schemas.microsoft.com/office/drawing/2016/5/13/chartex" xmlns:cx8="http://schemas.microsoft.com/office/drawing/2016/5/14/chartex" xmlns:mc="http://schemas.openxmlformats.org/markup-compatibility/2006" xmlns:aink="http://schemas.microsoft.com/office/drawing/2016/ink" xmlns:am3d="http://schemas.microsoft.com/office/drawing/2017/model3d" xmlns:o="urn:schemas-microsoft-com:office:office" xmlns:oel="http://schemas.microsoft.com/office/2019/extlst" xmlns:r="http://schemas.openxmlformats.org/officeDocument/2006/relationships" xmlns:m="http://schemas.openxmlformats.org/officeDocument/2006/math" xmlns:v="urn:schemas-microsoft-com:vml" xmlns:wp14="http://schemas.microsoft.com/office/word/2010/wordprocessingDrawing" xmlns:wp="http://schemas.openxmlformats.org/drawingml/2006/wordprocessingDrawing" xmlns:w10="urn:schemas-microsoft-com:office:word" xmlns:w="http://schemas.openxmlformats.org/wordprocessingml/2006/main" xmlns:w14="http://schemas.microsoft.com/office/word/2010/wordml" xmlns:w15="http://schemas.microsoft.com/office/word/2012/wordml" xmlns:w16cex="http://schemas.microsoft.com/office/word/2018/wordml/cex" xmlns:w16cid="http://schemas.microsoft.com/office/word/2016/wordml/cid" xmlns:w16="http://schemas.microsoft.com/office/word/2018/wordml" xmlns:w16du="http://schemas.microsoft.com/office/word/2023/wordml/word16du" xmlns:w16sdtdh="http://schemas.microsoft.com/office/word/2020/wordml/sdtdatahash" xmlns:w16sdtfl="http://schemas.microsoft.com/office/word/2024/wordml/sdtformatlock" xmlns:w16se="http://schemas.microsoft.com/office/word/2015/wordml/symex" xmlns:wpg="http://schemas.microsoft.com/office/word/2010/wordprocessingGroup" xmlns:wpi="http://schemas.microsoft.com/office/word/2010/wordprocessingInk" xmlns:wne="http://schemas.microsoft.com/office/word/2006/wordml" xmlns:wps="http://schemas.microsoft.com/office/word/2010/wordprocessingShape" mc:Ignorable="w14 w15 w16se w16cid w16 w16cex w16sdtdh w16sdtfl w16du wp14">
+  <w:footnote w:type="separator" w:id="-1">
     <w:p>
       <w:pPr>
         <w:spacing w:after="0" w:line="240" w:lineRule="auto"/>
@@ -87,7 +87,7 @@
       </w:r>
     </w:p>
   </w:footnote>
-  <w:footnote w:type="continuationSeparator" w:id="1">
+  <w:footnote w:type="continuationSeparator" w:id="0">
     <w:p>
       <w:pPr>
         <w:spacing w:after="0" w:line="240" w:lineRule="auto"/>
@@ -101,7 +101,7 @@
 </file>
 
 <file path=word/header1.xml><?xml version="1.0" encoding="utf-8"?>
-<w:hdr xmlns:ve="http://schemas.openxmlformats.org/markup-compatibility/2006" xmlns:o="urn:schemas-microsoft-com:office:office" xmlns:r="http://schemas.openxmlformats.org/officeDocument/2006/relationships" xmlns:m="http://schemas.openxmlformats.org/officeDocument/2006/math" xmlns:v="urn:schemas-microsoft-com:vml" xmlns:wp="http://schemas.openxmlformats.org/drawingml/2006/wordprocessingDrawing" xmlns:w10="urn:schemas-microsoft-com:office:word" xmlns:w="http://schemas.openxmlformats.org/wordprocessingml/2006/main" xmlns:wne="http://schemas.microsoft.com/office/word/2006/wordml">
+<w:hdr xmlns:wpc="http://schemas.microsoft.com/office/word/2010/wordprocessingCanvas" xmlns:cx="http://schemas.microsoft.com/office/drawing/2014/chartex" xmlns:cx1="http://schemas.microsoft.com/office/drawing/2015/9/8/chartex" xmlns:cx2="http://schemas.microsoft.com/office/drawing/2015/10/21/chartex" xmlns:cx3="http://schemas.microsoft.com/office/drawing/2016/5/9/chartex" xmlns:cx4="http://schemas.microsoft.com/office/drawing/2016/5/10/chartex" xmlns:cx5="http://schemas.microsoft.com/office/drawing/2016/5/11/chartex" xmlns:cx6="http://schemas.microsoft.com/office/drawing/2016/5/12/chartex" xmlns:cx7="http://schemas.microsoft.com/office/drawing/2016/5/13/chartex" xmlns:cx8="http://schemas.microsoft.com/office/drawing/2016/5/14/chartex" xmlns:mc="http://schemas.openxmlformats.org/markup-compatibility/2006" xmlns:aink="http://schemas.microsoft.com/office/drawing/2016/ink" xmlns:am3d="http://schemas.microsoft.com/office/drawing/2017/model3d" xmlns:o="urn:schemas-microsoft-com:office:office" xmlns:oel="http://schemas.microsoft.com/office/2019/extlst" xmlns:r="http://schemas.openxmlformats.org/officeDocument/2006/relationships" xmlns:m="http://schemas.openxmlformats.org/officeDocument/2006/math" xmlns:v="urn:schemas-microsoft-com:vml" xmlns:wp14="http://schemas.microsoft.com/office/word/2010/wordprocessingDrawing" xmlns:wp="http://schemas.openxmlformats.org/drawingml/2006/wordprocessingDrawing" xmlns:w10="urn:schemas-microsoft-com:office:word" xmlns:w="http://schemas.openxmlformats.org/wordprocessingml/2006/main" xmlns:w14="http://schemas.microsoft.com/office/word/2010/wordml" xmlns:w15="http://schemas.microsoft.com/office/word/2012/wordml" xmlns:w16cex="http://schemas.microsoft.com/office/word/2018/wordml/cex" xmlns:w16cid="http://schemas.microsoft.com/office/word/2016/wordml/cid" xmlns:w16="http://schemas.microsoft.com/office/word/2018/wordml" xmlns:w16du="http://schemas.microsoft.com/office/word/2023/wordml/word16du" xmlns:w16sdtdh="http://schemas.microsoft.com/office/word/2020/wordml/sdtdatahash" xmlns:w16sdtfl="http://schemas.microsoft.com/office/word/2024/wordml/sdtformatlock" xmlns:w16se="http://schemas.microsoft.com/office/word/2015/wordml/symex" xmlns:wpg="http://schemas.microsoft.com/office/word/2010/wordprocessingGroup" xmlns:wpi="http://schemas.microsoft.com/office/word/2010/wordprocessingInk" xmlns:wne="http://schemas.microsoft.com/office/word/2006/wordml" xmlns:wps="http://schemas.microsoft.com/office/word/2010/wordprocessingShape" mc:Ignorable="w14 w15 w16se w16cid w16 w16cex w16sdtdh w16sdtfl w16du wp14">
   <w:p>
     <w:pPr>
       <w:pStyle w:val="Cabealho"/>
@@ -111,7 +111,7 @@
 </file>
 
 <file path=word/header2.xml><?xml version="1.0" encoding="utf-8"?>
-<w:hdr xmlns:ve="http://schemas.openxmlformats.org/markup-compatibility/2006" xmlns:o="urn:schemas-microsoft-com:office:office" xmlns:r="http://schemas.openxmlformats.org/officeDocument/2006/relationships" xmlns:m="http://schemas.openxmlformats.org/officeDocument/2006/math" xmlns:v="urn:schemas-microsoft-com:vml" xmlns:wp="http://schemas.openxmlformats.org/drawingml/2006/wordprocessingDrawing" xmlns:w10="urn:schemas-microsoft-com:office:word" xmlns:w="http://schemas.openxmlformats.org/wordprocessingml/2006/main" xmlns:wne="http://schemas.microsoft.com/office/word/2006/wordml">
+<w:hdr xmlns:wpc="http://schemas.microsoft.com/office/word/2010/wordprocessingCanvas" xmlns:cx="http://schemas.microsoft.com/office/drawing/2014/chartex" xmlns:cx1="http://schemas.microsoft.com/office/drawing/2015/9/8/chartex" xmlns:cx2="http://schemas.microsoft.com/office/drawing/2015/10/21/chartex" xmlns:cx3="http://schemas.microsoft.com/office/drawing/2016/5/9/chartex" xmlns:cx4="http://schemas.microsoft.com/office/drawing/2016/5/10/chartex" xmlns:cx5="http://schemas.microsoft.com/office/drawing/2016/5/11/chartex" xmlns:cx6="http://schemas.microsoft.com/office/drawing/2016/5/12/chartex" xmlns:cx7="http://schemas.microsoft.com/office/drawing/2016/5/13/chartex" xmlns:cx8="http://schemas.microsoft.com/office/drawing/2016/5/14/chartex" xmlns:mc="http://schemas.openxmlformats.org/markup-compatibility/2006" xmlns:aink="http://schemas.microsoft.com/office/drawing/2016/ink" xmlns:am3d="http://schemas.microsoft.com/office/drawing/2017/model3d" xmlns:o="urn:schemas-microsoft-com:office:office" xmlns:oel="http://schemas.microsoft.com/office/2019/extlst" xmlns:r="http://schemas.openxmlformats.org/officeDocument/2006/relationships" xmlns:m="http://schemas.openxmlformats.org/officeDocument/2006/math" xmlns:v="urn:schemas-microsoft-com:vml" xmlns:wp14="http://schemas.microsoft.com/office/word/2010/wordprocessingDrawing" xmlns:wp="http://schemas.openxmlformats.org/drawingml/2006/wordprocessingDrawing" xmlns:w10="urn:schemas-microsoft-com:office:word" xmlns:w="http://schemas.openxmlformats.org/wordprocessingml/2006/main" xmlns:w14="http://schemas.microsoft.com/office/word/2010/wordml" xmlns:w15="http://schemas.microsoft.com/office/word/2012/wordml" xmlns:w16cex="http://schemas.microsoft.com/office/word/2018/wordml/cex" xmlns:w16cid="http://schemas.microsoft.com/office/word/2016/wordml/cid" xmlns:w16="http://schemas.microsoft.com/office/word/2018/wordml" xmlns:w16du="http://schemas.microsoft.com/office/word/2023/wordml/word16du" xmlns:w16sdtdh="http://schemas.microsoft.com/office/word/2020/wordml/sdtdatahash" xmlns:w16sdtfl="http://schemas.microsoft.com/office/word/2024/wordml/sdtformatlock" xmlns:w16se="http://schemas.microsoft.com/office/word/2015/wordml/symex" xmlns:wpg="http://schemas.microsoft.com/office/word/2010/wordprocessingGroup" xmlns:wpi="http://schemas.microsoft.com/office/word/2010/wordprocessingInk" xmlns:wne="http://schemas.microsoft.com/office/word/2006/wordml" xmlns:wps="http://schemas.microsoft.com/office/word/2010/wordprocessingShape" mc:Ignorable="w14 w15 w16se w16cid w16 w16cex w16sdtdh w16sdtfl w16du wp14">
   <w:p>
     <w:pPr>
       <w:pStyle w:val="Cabealho"/>
@@ -121,7 +121,7 @@
 </file>
 
 <file path=word/header3.xml><?xml version="1.0" encoding="utf-8"?>
-<w:hdr xmlns:ve="http://schemas.openxmlformats.org/markup-compatibility/2006" xmlns:o="urn:schemas-microsoft-com:office:office" xmlns:r="http://schemas.openxmlformats.org/officeDocument/2006/relationships" xmlns:m="http://schemas.openxmlformats.org/officeDocument/2006/math" xmlns:v="urn:schemas-microsoft-com:vml" xmlns:wp="http://schemas.openxmlformats.org/drawingml/2006/wordprocessingDrawing" xmlns:w10="urn:schemas-microsoft-com:office:word" xmlns:w="http://schemas.openxmlformats.org/wordprocessingml/2006/main" xmlns:wne="http://schemas.microsoft.com/office/word/2006/wordml">
+<w:hdr xmlns:wpc="http://schemas.microsoft.com/office/word/2010/wordprocessingCanvas" xmlns:cx="http://schemas.microsoft.com/office/drawing/2014/chartex" xmlns:cx1="http://schemas.microsoft.com/office/drawing/2015/9/8/chartex" xmlns:cx2="http://schemas.microsoft.com/office/drawing/2015/10/21/chartex" xmlns:cx3="http://schemas.microsoft.com/office/drawing/2016/5/9/chartex" xmlns:cx4="http://schemas.microsoft.com/office/drawing/2016/5/10/chartex" xmlns:cx5="http://schemas.microsoft.com/office/drawing/2016/5/11/chartex" xmlns:cx6="http://schemas.microsoft.com/office/drawing/2016/5/12/chartex" xmlns:cx7="http://schemas.microsoft.com/office/drawing/2016/5/13/chartex" xmlns:cx8="http://schemas.microsoft.com/office/drawing/2016/5/14/chartex" xmlns:mc="http://schemas.openxmlformats.org/markup-compatibility/2006" xmlns:aink="http://schemas.microsoft.com/office/drawing/2016/ink" xmlns:am3d="http://schemas.microsoft.com/office/drawing/2017/model3d" xmlns:o="urn:schemas-microsoft-com:office:office" xmlns:oel="http://schemas.microsoft.com/office/2019/extlst" xmlns:r="http://schemas.openxmlformats.org/officeDocument/2006/relationships" xmlns:m="http://schemas.openxmlformats.org/officeDocument/2006/math" xmlns:v="urn:schemas-microsoft-com:vml" xmlns:wp14="http://schemas.microsoft.com/office/word/2010/wordprocessingDrawing" xmlns:wp="http://schemas.openxmlformats.org/drawingml/2006/wordprocessingDrawing" xmlns:w10="urn:schemas-microsoft-com:office:word" xmlns:w="http://schemas.openxmlformats.org/wordprocessingml/2006/main" xmlns:w14="http://schemas.microsoft.com/office/word/2010/wordml" xmlns:w15="http://schemas.microsoft.com/office/word/2012/wordml" xmlns:w16cex="http://schemas.microsoft.com/office/word/2018/wordml/cex" xmlns:w16cid="http://schemas.microsoft.com/office/word/2016/wordml/cid" xmlns:w16="http://schemas.microsoft.com/office/word/2018/wordml" xmlns:w16du="http://schemas.microsoft.com/office/word/2023/wordml/word16du" xmlns:w16sdtdh="http://schemas.microsoft.com/office/word/2020/wordml/sdtdatahash" xmlns:w16sdtfl="http://schemas.microsoft.com/office/word/2024/wordml/sdtformatlock" xmlns:w16se="http://schemas.microsoft.com/office/word/2015/wordml/symex" xmlns:wpg="http://schemas.microsoft.com/office/word/2010/wordprocessingGroup" xmlns:wpi="http://schemas.microsoft.com/office/word/2010/wordprocessingInk" xmlns:wne="http://schemas.microsoft.com/office/word/2006/wordml" xmlns:wps="http://schemas.microsoft.com/office/word/2010/wordprocessingShape" mc:Ignorable="w14 w15 w16se w16cid w16 w16cex w16sdtdh w16sdtfl w16du wp14">
   <w:tbl>
     <w:tblPr>
       <w:tblpPr w:leftFromText="141" w:rightFromText="141" w:vertAnchor="page" w:horzAnchor="margin" w:tblpXSpec="center" w:tblpY="961"/>
@@ -138,7 +138,7 @@
         <w:left w:w="70" w:type="dxa"/>
         <w:right w:w="70" w:type="dxa"/>
       </w:tblCellMar>
-      <w:tblLook w:val="0000"/>
+      <w:tblLook w:val="0000" w:firstRow="0" w:lastRow="0" w:firstColumn="0" w:lastColumn="0" w:noHBand="0" w:noVBand="0"/>
     </w:tblPr>
     <w:tblGrid>
       <w:gridCol w:w="9470"/>
@@ -171,7 +171,7 @@
               <w:lang w:eastAsia="pt-BR"/>
             </w:rPr>
             <w:drawing>
-              <wp:anchor distT="0" distB="0" distL="114300" distR="114300" simplePos="0" relativeHeight="251659264" behindDoc="0" locked="0" layoutInCell="1" allowOverlap="1">
+              <wp:anchor distT="0" distB="0" distL="114300" distR="114300" simplePos="0" relativeHeight="251659264" behindDoc="0" locked="0" layoutInCell="1" allowOverlap="1" wp14:anchorId="458F1AF6" wp14:editId="1E0A2F0E">
                 <wp:simplePos x="0" y="0"/>
                 <wp:positionH relativeFrom="column">
                   <wp:posOffset>242570</wp:posOffset>
@@ -245,12 +245,23 @@
           </w:r>
           <w:r>
             <w:rPr>
+              <w:i/>
+              <w:iCs/>
               <w:noProof/>
               <w:sz w:val="24"/>
               <w:szCs w:val="24"/>
               <w:lang w:eastAsia="pt-BR"/>
             </w:rPr>
-            <w:t xml:space="preserve">PROFESSOR: </w:t>
+            <w:t>PROFESSOR:</w:t>
+          </w:r>
+          <w:r>
+            <w:rPr>
+              <w:noProof/>
+              <w:sz w:val="24"/>
+              <w:szCs w:val="24"/>
+              <w:lang w:eastAsia="pt-BR"/>
+            </w:rPr>
+            <w:t xml:space="preserve"> </w:t>
           </w:r>
           <w:r>
             <w:rPr>
@@ -260,7 +271,26 @@
               <w:lang w:eastAsia="pt-BR"/>
             </w:rPr>
             <w:br/>
-            <w:t xml:space="preserve">Cursos: ADS - </w:t>
+          </w:r>
+          <w:r>
+            <w:rPr>
+              <w:i/>
+              <w:iCs/>
+              <w:noProof/>
+              <w:sz w:val="24"/>
+              <w:szCs w:val="24"/>
+              <w:lang w:eastAsia="pt-BR"/>
+            </w:rPr>
+            <w:t>Cursos:</w:t>
+          </w:r>
+          <w:r>
+            <w:rPr>
+              <w:noProof/>
+              <w:sz w:val="24"/>
+              <w:szCs w:val="24"/>
+              <w:lang w:eastAsia="pt-BR"/>
+            </w:rPr>
+            <w:t xml:space="preserve"> ADS - </w:t>
           </w:r>
           <w:r>
             <w:rPr>
@@ -279,7 +309,35 @@
               <w:lang w:eastAsia="pt-BR"/>
             </w:rPr>
             <w:br/>
-            <w:t>Turma: 2</w:t>
+          </w:r>
+          <w:r>
+            <w:rPr>
+              <w:i/>
+              <w:iCs/>
+              <w:noProof/>
+              <w:sz w:val="24"/>
+              <w:szCs w:val="24"/>
+              <w:lang w:eastAsia="pt-BR"/>
+            </w:rPr>
+            <w:t>Turma:</w:t>
+          </w:r>
+          <w:r>
+            <w:rPr>
+              <w:noProof/>
+              <w:sz w:val="24"/>
+              <w:szCs w:val="24"/>
+              <w:lang w:eastAsia="pt-BR"/>
+            </w:rPr>
+            <w:t xml:space="preserve"> </w:t>
+          </w:r>
+          <w:r>
+            <w:rPr>
+              <w:noProof/>
+              <w:sz w:val="24"/>
+              <w:szCs w:val="24"/>
+              <w:lang w:eastAsia="pt-BR"/>
+            </w:rPr>
+            <w:t>3</w:t>
           </w:r>
           <w:r>
             <w:rPr>
@@ -298,7 +356,17 @@
               <w:lang w:eastAsia="pt-BR"/>
             </w:rPr>
             <w:br/>
-            <w:t>Aluno</w:t>
+          </w:r>
+          <w:r>
+            <w:rPr>
+              <w:i/>
+              <w:iCs/>
+              <w:noProof/>
+              <w:sz w:val="24"/>
+              <w:szCs w:val="24"/>
+              <w:lang w:eastAsia="pt-BR"/>
+            </w:rPr>
+            <w:t>Aluno:</w:t>
           </w:r>
           <w:r>
             <w:rPr>
@@ -307,7 +375,7 @@
               <w:szCs w:val="24"/>
               <w:lang w:eastAsia="pt-BR"/>
             </w:rPr>
-            <w:t xml:space="preserve">: </w:t>
+            <w:t xml:space="preserve"> </w:t>
           </w:r>
         </w:p>
       </w:tc>
@@ -322,8 +390,8 @@
 </file>
 
 <file path=word/numbering.xml><?xml version="1.0" encoding="utf-8"?>
-<w:numbering xmlns:ve="http://schemas.openxmlformats.org/markup-compatibility/2006" xmlns:o="urn:schemas-microsoft-com:office:office" xmlns:r="http://schemas.openxmlformats.org/officeDocument/2006/relationships" xmlns:m="http://schemas.openxmlformats.org/officeDocument/2006/math" xmlns:v="urn:schemas-microsoft-com:vml" xmlns:wp="http://schemas.openxmlformats.org/drawingml/2006/wordprocessingDrawing" xmlns:w10="urn:schemas-microsoft-com:office:word" xmlns:w="http://schemas.openxmlformats.org/wordprocessingml/2006/main" xmlns:wne="http://schemas.microsoft.com/office/word/2006/wordml">
-  <w:abstractNum w:abstractNumId="0">
+<w:numbering xmlns:wpc="http://schemas.microsoft.com/office/word/2010/wordprocessingCanvas" xmlns:cx="http://schemas.microsoft.com/office/drawing/2014/chartex" xmlns:cx1="http://schemas.microsoft.com/office/drawing/2015/9/8/chartex" xmlns:cx2="http://schemas.microsoft.com/office/drawing/2015/10/21/chartex" xmlns:cx3="http://schemas.microsoft.com/office/drawing/2016/5/9/chartex" xmlns:cx4="http://schemas.microsoft.com/office/drawing/2016/5/10/chartex" xmlns:cx5="http://schemas.microsoft.com/office/drawing/2016/5/11/chartex" xmlns:cx6="http://schemas.microsoft.com/office/drawing/2016/5/12/chartex" xmlns:cx7="http://schemas.microsoft.com/office/drawing/2016/5/13/chartex" xmlns:cx8="http://schemas.microsoft.com/office/drawing/2016/5/14/chartex" xmlns:mc="http://schemas.openxmlformats.org/markup-compatibility/2006" xmlns:aink="http://schemas.microsoft.com/office/drawing/2016/ink" xmlns:am3d="http://schemas.microsoft.com/office/drawing/2017/model3d" xmlns:o="urn:schemas-microsoft-com:office:office" xmlns:oel="http://schemas.microsoft.com/office/2019/extlst" xmlns:r="http://schemas.openxmlformats.org/officeDocument/2006/relationships" xmlns:m="http://schemas.openxmlformats.org/officeDocument/2006/math" xmlns:v="urn:schemas-microsoft-com:vml" xmlns:wp14="http://schemas.microsoft.com/office/word/2010/wordprocessingDrawing" xmlns:wp="http://schemas.openxmlformats.org/drawingml/2006/wordprocessingDrawing" xmlns:w10="urn:schemas-microsoft-com:office:word" xmlns:w="http://schemas.openxmlformats.org/wordprocessingml/2006/main" xmlns:w14="http://schemas.microsoft.com/office/word/2010/wordml" xmlns:w15="http://schemas.microsoft.com/office/word/2012/wordml" xmlns:w16cex="http://schemas.microsoft.com/office/word/2018/wordml/cex" xmlns:w16cid="http://schemas.microsoft.com/office/word/2016/wordml/cid" xmlns:w16="http://schemas.microsoft.com/office/word/2018/wordml" xmlns:w16du="http://schemas.microsoft.com/office/word/2023/wordml/word16du" xmlns:w16sdtdh="http://schemas.microsoft.com/office/word/2020/wordml/sdtdatahash" xmlns:w16sdtfl="http://schemas.microsoft.com/office/word/2024/wordml/sdtformatlock" xmlns:w16se="http://schemas.microsoft.com/office/word/2015/wordml/symex" xmlns:wpg="http://schemas.microsoft.com/office/word/2010/wordprocessingGroup" xmlns:wpi="http://schemas.microsoft.com/office/word/2010/wordprocessingInk" xmlns:wne="http://schemas.microsoft.com/office/word/2006/wordml" xmlns:wps="http://schemas.microsoft.com/office/word/2010/wordprocessingShape" mc:Ignorable="w14 w15 w16se w16cid w16 w16cex w16sdtdh w16sdtfl w16du wp14">
+  <w:abstractNum w:abstractNumId="0" w15:restartNumberingAfterBreak="0">
     <w:nsid w:val="0E120233"/>
     <w:multiLevelType w:val="multilevel"/>
     <w:tmpl w:val="1B2E01D6"/>
@@ -436,7 +504,7 @@
       </w:pPr>
     </w:lvl>
   </w:abstractNum>
-  <w:abstractNum w:abstractNumId="1">
+  <w:abstractNum w:abstractNumId="1" w15:restartNumberingAfterBreak="0">
     <w:nsid w:val="3C9D1870"/>
     <w:multiLevelType w:val="multilevel"/>
     <w:tmpl w:val="49243AF8"/>
@@ -549,7 +617,7 @@
       </w:pPr>
     </w:lvl>
   </w:abstractNum>
-  <w:abstractNum w:abstractNumId="2">
+  <w:abstractNum w:abstractNumId="2" w15:restartNumberingAfterBreak="0">
     <w:nsid w:val="42D05BE6"/>
     <w:multiLevelType w:val="multilevel"/>
     <w:tmpl w:val="8A26652E"/>
@@ -662,7 +730,7 @@
       </w:pPr>
     </w:lvl>
   </w:abstractNum>
-  <w:abstractNum w:abstractNumId="3">
+  <w:abstractNum w:abstractNumId="3" w15:restartNumberingAfterBreak="0">
     <w:nsid w:val="48B62369"/>
     <w:multiLevelType w:val="multilevel"/>
     <w:tmpl w:val="0938FC14"/>
@@ -775,7 +843,7 @@
       </w:pPr>
     </w:lvl>
   </w:abstractNum>
-  <w:abstractNum w:abstractNumId="4">
+  <w:abstractNum w:abstractNumId="4" w15:restartNumberingAfterBreak="0">
     <w:nsid w:val="5A763451"/>
     <w:multiLevelType w:val="hybridMultilevel"/>
     <w:tmpl w:val="758AAFFC"/>
@@ -861,7 +929,7 @@
       </w:pPr>
     </w:lvl>
   </w:abstractNum>
-  <w:abstractNum w:abstractNumId="5">
+  <w:abstractNum w:abstractNumId="5" w15:restartNumberingAfterBreak="0">
     <w:nsid w:val="75D77794"/>
     <w:multiLevelType w:val="multilevel"/>
     <w:tmpl w:val="9AE4AABE"/>
@@ -974,7 +1042,7 @@
       </w:pPr>
     </w:lvl>
   </w:abstractNum>
-  <w:abstractNum w:abstractNumId="6">
+  <w:abstractNum w:abstractNumId="6" w15:restartNumberingAfterBreak="0">
     <w:nsid w:val="7C2033F5"/>
     <w:multiLevelType w:val="hybridMultilevel"/>
     <w:tmpl w:val="FE7A4104"/>
@@ -1060,7 +1128,7 @@
       </w:pPr>
     </w:lvl>
   </w:abstractNum>
-  <w:num w:numId="1">
+  <w:num w:numId="1" w16cid:durableId="1767652085">
     <w:abstractNumId w:val="3"/>
     <w:lvlOverride w:ilvl="0">
       <w:lvl w:ilvl="0">
@@ -1070,7 +1138,7 @@
       </w:lvl>
     </w:lvlOverride>
   </w:num>
-  <w:num w:numId="2">
+  <w:num w:numId="2" w16cid:durableId="1500846120">
     <w:abstractNumId w:val="0"/>
     <w:lvlOverride w:ilvl="0">
       <w:lvl w:ilvl="0">
@@ -1080,7 +1148,7 @@
       </w:lvl>
     </w:lvlOverride>
   </w:num>
-  <w:num w:numId="3">
+  <w:num w:numId="3" w16cid:durableId="529883066">
     <w:abstractNumId w:val="5"/>
     <w:lvlOverride w:ilvl="0">
       <w:lvl w:ilvl="0">
@@ -1090,23 +1158,23 @@
       </w:lvl>
     </w:lvlOverride>
   </w:num>
-  <w:num w:numId="4">
+  <w:num w:numId="4" w16cid:durableId="464323758">
     <w:abstractNumId w:val="4"/>
   </w:num>
-  <w:num w:numId="5">
+  <w:num w:numId="5" w16cid:durableId="1226450208">
     <w:abstractNumId w:val="6"/>
   </w:num>
-  <w:num w:numId="6">
+  <w:num w:numId="6" w16cid:durableId="965769193">
     <w:abstractNumId w:val="2"/>
   </w:num>
-  <w:num w:numId="7">
+  <w:num w:numId="7" w16cid:durableId="185020185">
     <w:abstractNumId w:val="1"/>
   </w:num>
 </w:numbering>
 </file>
 
 <file path=word/styles.xml><?xml version="1.0" encoding="utf-8"?>
-<w:styles xmlns:r="http://schemas.openxmlformats.org/officeDocument/2006/relationships" xmlns:w="http://schemas.openxmlformats.org/wordprocessingml/2006/main">
+<w:styles xmlns:mc="http://schemas.openxmlformats.org/markup-compatibility/2006" xmlns:r="http://schemas.openxmlformats.org/officeDocument/2006/relationships" xmlns:w="http://schemas.openxmlformats.org/wordprocessingml/2006/main" xmlns:w14="http://schemas.microsoft.com/office/word/2010/wordml" xmlns:w15="http://schemas.microsoft.com/office/word/2012/wordml" xmlns:w16cex="http://schemas.microsoft.com/office/word/2018/wordml/cex" xmlns:w16cid="http://schemas.microsoft.com/office/word/2016/wordml/cid" xmlns:w16="http://schemas.microsoft.com/office/word/2018/wordml" xmlns:w16du="http://schemas.microsoft.com/office/word/2023/wordml/word16du" xmlns:w16sdtdh="http://schemas.microsoft.com/office/word/2020/wordml/sdtdatahash" xmlns:w16sdtfl="http://schemas.microsoft.com/office/word/2024/wordml/sdtformatlock" xmlns:w16se="http://schemas.microsoft.com/office/word/2015/wordml/symex" mc:Ignorable="w14 w15 w16se w16cid w16 w16cex w16sdtdh w16sdtfl w16du">
   <w:docDefaults>
     <w:rPrDefault>
       <w:rPr>
@@ -1122,144 +1190,383 @@
       </w:pPr>
     </w:pPrDefault>
   </w:docDefaults>
-  <w:latentStyles w:defLockedState="0" w:defUIPriority="99" w:defSemiHidden="1" w:defUnhideWhenUsed="1" w:defQFormat="0" w:count="267">
-    <w:lsdException w:name="Normal" w:semiHidden="0" w:uiPriority="0" w:unhideWhenUsed="0" w:qFormat="1"/>
-    <w:lsdException w:name="heading 1" w:semiHidden="0" w:uiPriority="9" w:unhideWhenUsed="0" w:qFormat="1"/>
-    <w:lsdException w:name="heading 2" w:uiPriority="9" w:qFormat="1"/>
-    <w:lsdException w:name="heading 3" w:uiPriority="9" w:qFormat="1"/>
-    <w:lsdException w:name="heading 4" w:uiPriority="9" w:qFormat="1"/>
-    <w:lsdException w:name="heading 5" w:uiPriority="9" w:qFormat="1"/>
-    <w:lsdException w:name="heading 6" w:uiPriority="9" w:qFormat="1"/>
-    <w:lsdException w:name="heading 7" w:uiPriority="9" w:qFormat="1"/>
-    <w:lsdException w:name="heading 8" w:uiPriority="9" w:qFormat="1"/>
-    <w:lsdException w:name="heading 9" w:uiPriority="9" w:qFormat="1"/>
-    <w:lsdException w:name="toc 1" w:uiPriority="39"/>
-    <w:lsdException w:name="toc 2" w:uiPriority="39"/>
-    <w:lsdException w:name="toc 3" w:uiPriority="39"/>
-    <w:lsdException w:name="toc 4" w:uiPriority="39"/>
-    <w:lsdException w:name="toc 5" w:uiPriority="39"/>
-    <w:lsdException w:name="toc 6" w:uiPriority="39"/>
-    <w:lsdException w:name="toc 7" w:uiPriority="39"/>
-    <w:lsdException w:name="toc 8" w:uiPriority="39"/>
-    <w:lsdException w:name="toc 9" w:uiPriority="39"/>
-    <w:lsdException w:name="caption" w:uiPriority="35" w:qFormat="1"/>
-    <w:lsdException w:name="Title" w:semiHidden="0" w:uiPriority="10" w:unhideWhenUsed="0" w:qFormat="1"/>
-    <w:lsdException w:name="Default Paragraph Font" w:uiPriority="1"/>
-    <w:lsdException w:name="Subtitle" w:semiHidden="0" w:uiPriority="11" w:unhideWhenUsed="0" w:qFormat="1"/>
-    <w:lsdException w:name="Strong" w:semiHidden="0" w:uiPriority="22" w:unhideWhenUsed="0" w:qFormat="1"/>
-    <w:lsdException w:name="Emphasis" w:semiHidden="0" w:uiPriority="20" w:unhideWhenUsed="0" w:qFormat="1"/>
-    <w:lsdException w:name="Table Grid" w:semiHidden="0" w:uiPriority="39" w:unhideWhenUsed="0"/>
-    <w:lsdException w:name="Placeholder Text" w:unhideWhenUsed="0"/>
-    <w:lsdException w:name="No Spacing" w:semiHidden="0" w:uiPriority="1" w:unhideWhenUsed="0" w:qFormat="1"/>
-    <w:lsdException w:name="Light Shading" w:semiHidden="0" w:uiPriority="60" w:unhideWhenUsed="0"/>
-    <w:lsdException w:name="Light List" w:semiHidden="0" w:uiPriority="61" w:unhideWhenUsed="0"/>
-    <w:lsdException w:name="Light Grid" w:semiHidden="0" w:uiPriority="62" w:unhideWhenUsed="0"/>
-    <w:lsdException w:name="Medium Shading 1" w:semiHidden="0" w:uiPriority="63" w:unhideWhenUsed="0"/>
-    <w:lsdException w:name="Medium Shading 2" w:semiHidden="0" w:uiPriority="64" w:unhideWhenUsed="0"/>
-    <w:lsdException w:name="Medium List 1" w:semiHidden="0" w:uiPriority="65" w:unhideWhenUsed="0"/>
-    <w:lsdException w:name="Medium List 2" w:semiHidden="0" w:uiPriority="66" w:unhideWhenUsed="0"/>
-    <w:lsdException w:name="Medium Grid 1" w:semiHidden="0" w:uiPriority="67" w:unhideWhenUsed="0"/>
-    <w:lsdException w:name="Medium Grid 2" w:semiHidden="0" w:uiPriority="68" w:unhideWhenUsed="0"/>
-    <w:lsdException w:name="Medium Grid 3" w:semiHidden="0" w:uiPriority="69" w:unhideWhenUsed="0"/>
-    <w:lsdException w:name="Dark List" w:semiHidden="0" w:uiPriority="70" w:unhideWhenUsed="0"/>
-    <w:lsdException w:name="Colorful Shading" w:semiHidden="0" w:uiPriority="71" w:unhideWhenUsed="0"/>
-    <w:lsdException w:name="Colorful List" w:semiHidden="0" w:uiPriority="72" w:unhideWhenUsed="0"/>
-    <w:lsdException w:name="Colorful Grid" w:semiHidden="0" w:uiPriority="73" w:unhideWhenUsed="0"/>
-    <w:lsdException w:name="Light Shading Accent 1" w:semiHidden="0" w:uiPriority="60" w:unhideWhenUsed="0"/>
-    <w:lsdException w:name="Light List Accent 1" w:semiHidden="0" w:uiPriority="61" w:unhideWhenUsed="0"/>
-    <w:lsdException w:name="Light Grid Accent 1" w:semiHidden="0" w:uiPriority="62" w:unhideWhenUsed="0"/>
-    <w:lsdException w:name="Medium Shading 1 Accent 1" w:semiHidden="0" w:uiPriority="63" w:unhideWhenUsed="0"/>
-    <w:lsdException w:name="Medium Shading 2 Accent 1" w:semiHidden="0" w:uiPriority="64" w:unhideWhenUsed="0"/>
-    <w:lsdException w:name="Medium List 1 Accent 1" w:semiHidden="0" w:uiPriority="65" w:unhideWhenUsed="0"/>
-    <w:lsdException w:name="Revision" w:unhideWhenUsed="0"/>
-    <w:lsdException w:name="List Paragraph" w:semiHidden="0" w:uiPriority="34" w:unhideWhenUsed="0" w:qFormat="1"/>
-    <w:lsdException w:name="Quote" w:semiHidden="0" w:uiPriority="29" w:unhideWhenUsed="0" w:qFormat="1"/>
-    <w:lsdException w:name="Intense Quote" w:semiHidden="0" w:uiPriority="30" w:unhideWhenUsed="0" w:qFormat="1"/>
-    <w:lsdException w:name="Medium List 2 Accent 1" w:semiHidden="0" w:uiPriority="66" w:unhideWhenUsed="0"/>
-    <w:lsdException w:name="Medium Grid 1 Accent 1" w:semiHidden="0" w:uiPriority="67" w:unhideWhenUsed="0"/>
-    <w:lsdException w:name="Medium Grid 2 Accent 1" w:semiHidden="0" w:uiPriority="68" w:unhideWhenUsed="0"/>
-    <w:lsdException w:name="Medium Grid 3 Accent 1" w:semiHidden="0" w:uiPriority="69" w:unhideWhenUsed="0"/>
-    <w:lsdException w:name="Dark List Accent 1" w:semiHidden="0" w:uiPriority="70" w:unhideWhenUsed="0"/>
-    <w:lsdException w:name="Colorful Shading Accent 1" w:semiHidden="0" w:uiPriority="71" w:unhideWhenUsed="0"/>
-    <w:lsdException w:name="Colorful List Accent 1" w:semiHidden="0" w:uiPriority="72" w:unhideWhenUsed="0"/>
-    <w:lsdException w:name="Colorful Grid Accent 1" w:semiHidden="0" w:uiPriority="73" w:unhideWhenUsed="0"/>
-    <w:lsdException w:name="Light Shading Accent 2" w:semiHidden="0" w:uiPriority="60" w:unhideWhenUsed="0"/>
-    <w:lsdException w:name="Light List Accent 2" w:semiHidden="0" w:uiPriority="61" w:unhideWhenUsed="0"/>
-    <w:lsdException w:name="Light Grid Accent 2" w:semiHidden="0" w:uiPriority="62" w:unhideWhenUsed="0"/>
-    <w:lsdException w:name="Medium Shading 1 Accent 2" w:semiHidden="0" w:uiPriority="63" w:unhideWhenUsed="0"/>
-    <w:lsdException w:name="Medium Shading 2 Accent 2" w:semiHidden="0" w:uiPriority="64" w:unhideWhenUsed="0"/>
-    <w:lsdException w:name="Medium List 1 Accent 2" w:semiHidden="0" w:uiPriority="65" w:unhideWhenUsed="0"/>
-    <w:lsdException w:name="Medium List 2 Accent 2" w:semiHidden="0" w:uiPriority="66" w:unhideWhenUsed="0"/>
-    <w:lsdException w:name="Medium Grid 1 Accent 2" w:semiHidden="0" w:uiPriority="67" w:unhideWhenUsed="0"/>
-    <w:lsdException w:name="Medium Grid 2 Accent 2" w:semiHidden="0" w:uiPriority="68" w:unhideWhenUsed="0"/>
-    <w:lsdException w:name="Medium Grid 3 Accent 2" w:semiHidden="0" w:uiPriority="69" w:unhideWhenUsed="0"/>
-    <w:lsdException w:name="Dark List Accent 2" w:semiHidden="0" w:uiPriority="70" w:unhideWhenUsed="0"/>
-    <w:lsdException w:name="Colorful Shading Accent 2" w:semiHidden="0" w:uiPriority="71" w:unhideWhenUsed="0"/>
-    <w:lsdException w:name="Colorful List Accent 2" w:semiHidden="0" w:uiPriority="72" w:unhideWhenUsed="0"/>
-    <w:lsdException w:name="Colorful Grid Accent 2" w:semiHidden="0" w:uiPriority="73" w:unhideWhenUsed="0"/>
-    <w:lsdException w:name="Light Shading Accent 3" w:semiHidden="0" w:uiPriority="60" w:unhideWhenUsed="0"/>
-    <w:lsdException w:name="Light List Accent 3" w:semiHidden="0" w:uiPriority="61" w:unhideWhenUsed="0"/>
-    <w:lsdException w:name="Light Grid Accent 3" w:semiHidden="0" w:uiPriority="62" w:unhideWhenUsed="0"/>
-    <w:lsdException w:name="Medium Shading 1 Accent 3" w:semiHidden="0" w:uiPriority="63" w:unhideWhenUsed="0"/>
-    <w:lsdException w:name="Medium Shading 2 Accent 3" w:semiHidden="0" w:uiPriority="64" w:unhideWhenUsed="0"/>
-    <w:lsdException w:name="Medium List 1 Accent 3" w:semiHidden="0" w:uiPriority="65" w:unhideWhenUsed="0"/>
-    <w:lsdException w:name="Medium List 2 Accent 3" w:semiHidden="0" w:uiPriority="66" w:unhideWhenUsed="0"/>
-    <w:lsdException w:name="Medium Grid 1 Accent 3" w:semiHidden="0" w:uiPriority="67" w:unhideWhenUsed="0"/>
-    <w:lsdException w:name="Medium Grid 2 Accent 3" w:semiHidden="0" w:uiPriority="68" w:unhideWhenUsed="0"/>
-    <w:lsdException w:name="Medium Grid 3 Accent 3" w:semiHidden="0" w:uiPriority="69" w:unhideWhenUsed="0"/>
-    <w:lsdException w:name="Dark List Accent 3" w:semiHidden="0" w:uiPriority="70" w:unhideWhenUsed="0"/>
-    <w:lsdException w:name="Colorful Shading Accent 3" w:semiHidden="0" w:uiPriority="71" w:unhideWhenUsed="0"/>
-    <w:lsdException w:name="Colorful List Accent 3" w:semiHidden="0" w:uiPriority="72" w:unhideWhenUsed="0"/>
-    <w:lsdException w:name="Colorful Grid Accent 3" w:semiHidden="0" w:uiPriority="73" w:unhideWhenUsed="0"/>
-    <w:lsdException w:name="Light Shading Accent 4" w:semiHidden="0" w:uiPriority="60" w:unhideWhenUsed="0"/>
-    <w:lsdException w:name="Light List Accent 4" w:semiHidden="0" w:uiPriority="61" w:unhideWhenUsed="0"/>
-    <w:lsdException w:name="Light Grid Accent 4" w:semiHidden="0" w:uiPriority="62" w:unhideWhenUsed="0"/>
-    <w:lsdException w:name="Medium Shading 1 Accent 4" w:semiHidden="0" w:uiPriority="63" w:unhideWhenUsed="0"/>
-    <w:lsdException w:name="Medium Shading 2 Accent 4" w:semiHidden="0" w:uiPriority="64" w:unhideWhenUsed="0"/>
-    <w:lsdException w:name="Medium List 1 Accent 4" w:semiHidden="0" w:uiPriority="65" w:unhideWhenUsed="0"/>
-    <w:lsdException w:name="Medium List 2 Accent 4" w:semiHidden="0" w:uiPriority="66" w:unhideWhenUsed="0"/>
-    <w:lsdException w:name="Medium Grid 1 Accent 4" w:semiHidden="0" w:uiPriority="67" w:unhideWhenUsed="0"/>
-    <w:lsdException w:name="Medium Grid 2 Accent 4" w:semiHidden="0" w:uiPriority="68" w:unhideWhenUsed="0"/>
-    <w:lsdException w:name="Medium Grid 3 Accent 4" w:semiHidden="0" w:uiPriority="69" w:unhideWhenUsed="0"/>
-    <w:lsdException w:name="Dark List Accent 4" w:semiHidden="0" w:uiPriority="70" w:unhideWhenUsed="0"/>
-    <w:lsdException w:name="Colorful Shading Accent 4" w:semiHidden="0" w:uiPriority="71" w:unhideWhenUsed="0"/>
-    <w:lsdException w:name="Colorful List Accent 4" w:semiHidden="0" w:uiPriority="72" w:unhideWhenUsed="0"/>
-    <w:lsdException w:name="Colorful Grid Accent 4" w:semiHidden="0" w:uiPriority="73" w:unhideWhenUsed="0"/>
-    <w:lsdException w:name="Light Shading Accent 5" w:semiHidden="0" w:uiPriority="60" w:unhideWhenUsed="0"/>
-    <w:lsdException w:name="Light List Accent 5" w:semiHidden="0" w:uiPriority="61" w:unhideWhenUsed="0"/>
-    <w:lsdException w:name="Light Grid Accent 5" w:semiHidden="0" w:uiPriority="62" w:unhideWhenUsed="0"/>
-    <w:lsdException w:name="Medium Shading 1 Accent 5" w:semiHidden="0" w:uiPriority="63" w:unhideWhenUsed="0"/>
-    <w:lsdException w:name="Medium Shading 2 Accent 5" w:semiHidden="0" w:uiPriority="64" w:unhideWhenUsed="0"/>
-    <w:lsdException w:name="Medium List 1 Accent 5" w:semiHidden="0" w:uiPriority="65" w:unhideWhenUsed="0"/>
-    <w:lsdException w:name="Medium List 2 Accent 5" w:semiHidden="0" w:uiPriority="66" w:unhideWhenUsed="0"/>
-    <w:lsdException w:name="Medium Grid 1 Accent 5" w:semiHidden="0" w:uiPriority="67" w:unhideWhenUsed="0"/>
-    <w:lsdException w:name="Medium Grid 2 Accent 5" w:semiHidden="0" w:uiPriority="68" w:unhideWhenUsed="0"/>
-    <w:lsdException w:name="Medium Grid 3 Accent 5" w:semiHidden="0" w:uiPriority="69" w:unhideWhenUsed="0"/>
-    <w:lsdException w:name="Dark List Accent 5" w:semiHidden="0" w:uiPriority="70" w:unhideWhenUsed="0"/>
-    <w:lsdException w:name="Colorful Shading Accent 5" w:semiHidden="0" w:uiPriority="71" w:unhideWhenUsed="0"/>
-    <w:lsdException w:name="Colorful List Accent 5" w:semiHidden="0" w:uiPriority="72" w:unhideWhenUsed="0"/>
-    <w:lsdException w:name="Colorful Grid Accent 5" w:semiHidden="0" w:uiPriority="73" w:unhideWhenUsed="0"/>
-    <w:lsdException w:name="Light Shading Accent 6" w:semiHidden="0" w:uiPriority="60" w:unhideWhenUsed="0"/>
-    <w:lsdException w:name="Light List Accent 6" w:semiHidden="0" w:uiPriority="61" w:unhideWhenUsed="0"/>
-    <w:lsdException w:name="Light Grid Accent 6" w:semiHidden="0" w:uiPriority="62" w:unhideWhenUsed="0"/>
-    <w:lsdException w:name="Medium Shading 1 Accent 6" w:semiHidden="0" w:uiPriority="63" w:unhideWhenUsed="0"/>
-    <w:lsdException w:name="Medium Shading 2 Accent 6" w:semiHidden="0" w:uiPriority="64" w:unhideWhenUsed="0"/>
-    <w:lsdException w:name="Medium List 1 Accent 6" w:semiHidden="0" w:uiPriority="65" w:unhideWhenUsed="0"/>
-    <w:lsdException w:name="Medium List 2 Accent 6" w:semiHidden="0" w:uiPriority="66" w:unhideWhenUsed="0"/>
-    <w:lsdException w:name="Medium Grid 1 Accent 6" w:semiHidden="0" w:uiPriority="67" w:unhideWhenUsed="0"/>
-    <w:lsdException w:name="Medium Grid 2 Accent 6" w:semiHidden="0" w:uiPriority="68" w:unhideWhenUsed="0"/>
-    <w:lsdException w:name="Medium Grid 3 Accent 6" w:semiHidden="0" w:uiPriority="69" w:unhideWhenUsed="0"/>
-    <w:lsdException w:name="Dark List Accent 6" w:semiHidden="0" w:uiPriority="70" w:unhideWhenUsed="0"/>
-    <w:lsdException w:name="Colorful Shading Accent 6" w:semiHidden="0" w:uiPriority="71" w:unhideWhenUsed="0"/>
-    <w:lsdException w:name="Colorful List Accent 6" w:semiHidden="0" w:uiPriority="72" w:unhideWhenUsed="0"/>
-    <w:lsdException w:name="Colorful Grid Accent 6" w:semiHidden="0" w:uiPriority="73" w:unhideWhenUsed="0"/>
-    <w:lsdException w:name="Subtle Emphasis" w:semiHidden="0" w:uiPriority="19" w:unhideWhenUsed="0" w:qFormat="1"/>
-    <w:lsdException w:name="Intense Emphasis" w:semiHidden="0" w:uiPriority="21" w:unhideWhenUsed="0" w:qFormat="1"/>
-    <w:lsdException w:name="Subtle Reference" w:semiHidden="0" w:uiPriority="31" w:unhideWhenUsed="0" w:qFormat="1"/>
-    <w:lsdException w:name="Intense Reference" w:semiHidden="0" w:uiPriority="32" w:unhideWhenUsed="0" w:qFormat="1"/>
-    <w:lsdException w:name="Book Title" w:semiHidden="0" w:uiPriority="33" w:unhideWhenUsed="0" w:qFormat="1"/>
-    <w:lsdException w:name="Bibliography" w:uiPriority="37"/>
-    <w:lsdException w:name="TOC Heading" w:uiPriority="39" w:qFormat="1"/>
+  <w:latentStyles w:defLockedState="0" w:defUIPriority="99" w:defSemiHidden="0" w:defUnhideWhenUsed="0" w:defQFormat="0" w:count="376">
+    <w:lsdException w:name="Normal" w:uiPriority="0" w:qFormat="1"/>
+    <w:lsdException w:name="heading 1" w:uiPriority="9" w:qFormat="1"/>
+    <w:lsdException w:name="heading 2" w:semiHidden="1" w:uiPriority="9" w:unhideWhenUsed="1" w:qFormat="1"/>
+    <w:lsdException w:name="heading 3" w:semiHidden="1" w:uiPriority="9" w:unhideWhenUsed="1" w:qFormat="1"/>
+    <w:lsdException w:name="heading 4" w:semiHidden="1" w:uiPriority="9" w:unhideWhenUsed="1" w:qFormat="1"/>
+    <w:lsdException w:name="heading 5" w:semiHidden="1" w:uiPriority="9" w:unhideWhenUsed="1" w:qFormat="1"/>
+    <w:lsdException w:name="heading 6" w:semiHidden="1" w:uiPriority="9" w:unhideWhenUsed="1" w:qFormat="1"/>
+    <w:lsdException w:name="heading 7" w:semiHidden="1" w:uiPriority="9" w:unhideWhenUsed="1" w:qFormat="1"/>
+    <w:lsdException w:name="heading 8" w:semiHidden="1" w:uiPriority="9" w:unhideWhenUsed="1" w:qFormat="1"/>
+    <w:lsdException w:name="heading 9" w:semiHidden="1" w:uiPriority="9" w:unhideWhenUsed="1" w:qFormat="1"/>
+    <w:lsdException w:name="index 1" w:semiHidden="1" w:unhideWhenUsed="1"/>
+    <w:lsdException w:name="index 2" w:semiHidden="1" w:unhideWhenUsed="1"/>
+    <w:lsdException w:name="index 3" w:semiHidden="1" w:unhideWhenUsed="1"/>
+    <w:lsdException w:name="index 4" w:semiHidden="1" w:unhideWhenUsed="1"/>
+    <w:lsdException w:name="index 5" w:semiHidden="1" w:unhideWhenUsed="1"/>
+    <w:lsdException w:name="index 6" w:semiHidden="1" w:unhideWhenUsed="1"/>
+    <w:lsdException w:name="index 7" w:semiHidden="1" w:unhideWhenUsed="1"/>
+    <w:lsdException w:name="index 8" w:semiHidden="1" w:unhideWhenUsed="1"/>
+    <w:lsdException w:name="index 9" w:semiHidden="1" w:unhideWhenUsed="1"/>
+    <w:lsdException w:name="toc 1" w:semiHidden="1" w:uiPriority="39" w:unhideWhenUsed="1"/>
+    <w:lsdException w:name="toc 2" w:semiHidden="1" w:uiPriority="39" w:unhideWhenUsed="1"/>
+    <w:lsdException w:name="toc 3" w:semiHidden="1" w:uiPriority="39" w:unhideWhenUsed="1"/>
+    <w:lsdException w:name="toc 4" w:semiHidden="1" w:uiPriority="39" w:unhideWhenUsed="1"/>
+    <w:lsdException w:name="toc 5" w:semiHidden="1" w:uiPriority="39" w:unhideWhenUsed="1"/>
+    <w:lsdException w:name="toc 6" w:semiHidden="1" w:uiPriority="39" w:unhideWhenUsed="1"/>
+    <w:lsdException w:name="toc 7" w:semiHidden="1" w:uiPriority="39" w:unhideWhenUsed="1"/>
+    <w:lsdException w:name="toc 8" w:semiHidden="1" w:uiPriority="39" w:unhideWhenUsed="1"/>
+    <w:lsdException w:name="toc 9" w:semiHidden="1" w:uiPriority="39" w:unhideWhenUsed="1"/>
+    <w:lsdException w:name="Normal Indent" w:semiHidden="1" w:unhideWhenUsed="1"/>
+    <w:lsdException w:name="footnote text" w:semiHidden="1" w:unhideWhenUsed="1"/>
+    <w:lsdException w:name="annotation text" w:semiHidden="1" w:unhideWhenUsed="1"/>
+    <w:lsdException w:name="header" w:semiHidden="1" w:unhideWhenUsed="1"/>
+    <w:lsdException w:name="footer" w:semiHidden="1" w:unhideWhenUsed="1"/>
+    <w:lsdException w:name="index heading" w:semiHidden="1" w:unhideWhenUsed="1"/>
+    <w:lsdException w:name="caption" w:semiHidden="1" w:uiPriority="35" w:unhideWhenUsed="1" w:qFormat="1"/>
+    <w:lsdException w:name="table of figures" w:semiHidden="1" w:unhideWhenUsed="1"/>
+    <w:lsdException w:name="envelope address" w:semiHidden="1" w:unhideWhenUsed="1"/>
+    <w:lsdException w:name="envelope return" w:semiHidden="1" w:unhideWhenUsed="1"/>
+    <w:lsdException w:name="footnote reference" w:semiHidden="1" w:unhideWhenUsed="1"/>
+    <w:lsdException w:name="annotation reference" w:semiHidden="1" w:unhideWhenUsed="1"/>
+    <w:lsdException w:name="line number" w:semiHidden="1" w:unhideWhenUsed="1"/>
+    <w:lsdException w:name="page number" w:semiHidden="1" w:unhideWhenUsed="1"/>
+    <w:lsdException w:name="endnote reference" w:semiHidden="1" w:unhideWhenUsed="1"/>
+    <w:lsdException w:name="endnote text" w:semiHidden="1" w:unhideWhenUsed="1"/>
+    <w:lsdException w:name="table of authorities" w:semiHidden="1" w:unhideWhenUsed="1"/>
+    <w:lsdException w:name="macro" w:semiHidden="1" w:unhideWhenUsed="1"/>
+    <w:lsdException w:name="toa heading" w:semiHidden="1" w:unhideWhenUsed="1"/>
+    <w:lsdException w:name="List" w:semiHidden="1" w:unhideWhenUsed="1"/>
+    <w:lsdException w:name="List Bullet" w:semiHidden="1" w:unhideWhenUsed="1"/>
+    <w:lsdException w:name="List Number" w:semiHidden="1" w:unhideWhenUsed="1"/>
+    <w:lsdException w:name="List 2" w:semiHidden="1" w:unhideWhenUsed="1"/>
+    <w:lsdException w:name="List 3" w:semiHidden="1" w:unhideWhenUsed="1"/>
+    <w:lsdException w:name="List 4" w:semiHidden="1" w:unhideWhenUsed="1"/>
+    <w:lsdException w:name="List 5" w:semiHidden="1" w:unhideWhenUsed="1"/>
+    <w:lsdException w:name="List Bullet 2" w:semiHidden="1" w:unhideWhenUsed="1"/>
+    <w:lsdException w:name="List Bullet 3" w:semiHidden="1" w:unhideWhenUsed="1"/>
+    <w:lsdException w:name="List Bullet 4" w:semiHidden="1" w:unhideWhenUsed="1"/>
+    <w:lsdException w:name="List Bullet 5" w:semiHidden="1" w:unhideWhenUsed="1"/>
+    <w:lsdException w:name="List Number 2" w:semiHidden="1" w:unhideWhenUsed="1"/>
+    <w:lsdException w:name="List Number 3" w:semiHidden="1" w:unhideWhenUsed="1"/>
+    <w:lsdException w:name="List Number 4" w:semiHidden="1" w:unhideWhenUsed="1"/>
+    <w:lsdException w:name="List Number 5" w:semiHidden="1" w:unhideWhenUsed="1"/>
+    <w:lsdException w:name="Title" w:uiPriority="10" w:qFormat="1"/>
+    <w:lsdException w:name="Closing" w:semiHidden="1" w:unhideWhenUsed="1"/>
+    <w:lsdException w:name="Signature" w:semiHidden="1" w:unhideWhenUsed="1"/>
+    <w:lsdException w:name="Default Paragraph Font" w:semiHidden="1" w:uiPriority="1" w:unhideWhenUsed="1"/>
+    <w:lsdException w:name="Body Text" w:semiHidden="1" w:unhideWhenUsed="1"/>
+    <w:lsdException w:name="Body Text Indent" w:semiHidden="1" w:unhideWhenUsed="1"/>
+    <w:lsdException w:name="List Continue" w:semiHidden="1" w:unhideWhenUsed="1"/>
+    <w:lsdException w:name="List Continue 2" w:semiHidden="1" w:unhideWhenUsed="1"/>
+    <w:lsdException w:name="List Continue 3" w:semiHidden="1" w:unhideWhenUsed="1"/>
+    <w:lsdException w:name="List Continue 4" w:semiHidden="1" w:unhideWhenUsed="1"/>
+    <w:lsdException w:name="List Continue 5" w:semiHidden="1" w:unhideWhenUsed="1"/>
+    <w:lsdException w:name="Message Header" w:semiHidden="1" w:unhideWhenUsed="1"/>
+    <w:lsdException w:name="Subtitle" w:uiPriority="11" w:qFormat="1"/>
+    <w:lsdException w:name="Salutation" w:semiHidden="1" w:unhideWhenUsed="1"/>
+    <w:lsdException w:name="Date" w:semiHidden="1" w:unhideWhenUsed="1"/>
+    <w:lsdException w:name="Body Text First Indent" w:semiHidden="1" w:unhideWhenUsed="1"/>
+    <w:lsdException w:name="Body Text First Indent 2" w:semiHidden="1" w:unhideWhenUsed="1"/>
+    <w:lsdException w:name="Note Heading" w:semiHidden="1" w:unhideWhenUsed="1"/>
+    <w:lsdException w:name="Body Text 2" w:semiHidden="1" w:unhideWhenUsed="1"/>
+    <w:lsdException w:name="Body Text 3" w:semiHidden="1" w:unhideWhenUsed="1"/>
+    <w:lsdException w:name="Body Text Indent 2" w:semiHidden="1" w:unhideWhenUsed="1"/>
+    <w:lsdException w:name="Body Text Indent 3" w:semiHidden="1" w:unhideWhenUsed="1"/>
+    <w:lsdException w:name="Block Text" w:semiHidden="1" w:unhideWhenUsed="1"/>
+    <w:lsdException w:name="Hyperlink" w:semiHidden="1" w:unhideWhenUsed="1"/>
+    <w:lsdException w:name="FollowedHyperlink" w:semiHidden="1" w:unhideWhenUsed="1"/>
+    <w:lsdException w:name="Strong" w:uiPriority="22" w:qFormat="1"/>
+    <w:lsdException w:name="Emphasis" w:uiPriority="20" w:qFormat="1"/>
+    <w:lsdException w:name="Document Map" w:semiHidden="1" w:unhideWhenUsed="1"/>
+    <w:lsdException w:name="Plain Text" w:semiHidden="1" w:unhideWhenUsed="1"/>
+    <w:lsdException w:name="E-mail Signature" w:semiHidden="1" w:unhideWhenUsed="1"/>
+    <w:lsdException w:name="HTML Top of Form" w:semiHidden="1" w:unhideWhenUsed="1"/>
+    <w:lsdException w:name="HTML Bottom of Form" w:semiHidden="1" w:unhideWhenUsed="1"/>
+    <w:lsdException w:name="Normal (Web)" w:semiHidden="1" w:unhideWhenUsed="1"/>
+    <w:lsdException w:name="HTML Acronym" w:semiHidden="1" w:unhideWhenUsed="1"/>
+    <w:lsdException w:name="HTML Address" w:semiHidden="1" w:unhideWhenUsed="1"/>
+    <w:lsdException w:name="HTML Cite" w:semiHidden="1" w:unhideWhenUsed="1"/>
+    <w:lsdException w:name="HTML Code" w:semiHidden="1" w:unhideWhenUsed="1"/>
+    <w:lsdException w:name="HTML Definition" w:semiHidden="1" w:unhideWhenUsed="1"/>
+    <w:lsdException w:name="HTML Keyboard" w:semiHidden="1" w:unhideWhenUsed="1"/>
+    <w:lsdException w:name="HTML Preformatted" w:semiHidden="1" w:unhideWhenUsed="1"/>
+    <w:lsdException w:name="HTML Sample" w:semiHidden="1" w:unhideWhenUsed="1"/>
+    <w:lsdException w:name="HTML Typewriter" w:semiHidden="1" w:unhideWhenUsed="1"/>
+    <w:lsdException w:name="HTML Variable" w:semiHidden="1" w:unhideWhenUsed="1"/>
+    <w:lsdException w:name="Normal Table" w:semiHidden="1" w:unhideWhenUsed="1"/>
+    <w:lsdException w:name="annotation subject" w:semiHidden="1" w:unhideWhenUsed="1"/>
+    <w:lsdException w:name="No List" w:semiHidden="1" w:unhideWhenUsed="1"/>
+    <w:lsdException w:name="Outline List 1" w:semiHidden="1" w:unhideWhenUsed="1"/>
+    <w:lsdException w:name="Outline List 2" w:semiHidden="1" w:unhideWhenUsed="1"/>
+    <w:lsdException w:name="Outline List 3" w:semiHidden="1" w:unhideWhenUsed="1"/>
+    <w:lsdException w:name="Table Simple 1" w:semiHidden="1" w:unhideWhenUsed="1"/>
+    <w:lsdException w:name="Table Simple 2" w:semiHidden="1" w:unhideWhenUsed="1"/>
+    <w:lsdException w:name="Table Simple 3" w:semiHidden="1" w:unhideWhenUsed="1"/>
+    <w:lsdException w:name="Table Classic 1" w:semiHidden="1" w:unhideWhenUsed="1"/>
+    <w:lsdException w:name="Table Classic 2" w:semiHidden="1" w:unhideWhenUsed="1"/>
+    <w:lsdException w:name="Table Classic 3" w:semiHidden="1" w:unhideWhenUsed="1"/>
+    <w:lsdException w:name="Table Classic 4" w:semiHidden="1" w:unhideWhenUsed="1"/>
+    <w:lsdException w:name="Table Colorful 1" w:semiHidden="1" w:unhideWhenUsed="1"/>
+    <w:lsdException w:name="Table Colorful 2" w:semiHidden="1" w:unhideWhenUsed="1"/>
+    <w:lsdException w:name="Table Colorful 3" w:semiHidden="1" w:unhideWhenUsed="1"/>
+    <w:lsdException w:name="Table Columns 1" w:semiHidden="1" w:unhideWhenUsed="1"/>
+    <w:lsdException w:name="Table Columns 2" w:semiHidden="1" w:unhideWhenUsed="1"/>
+    <w:lsdException w:name="Table Columns 3" w:semiHidden="1" w:unhideWhenUsed="1"/>
+    <w:lsdException w:name="Table Columns 4" w:semiHidden="1" w:unhideWhenUsed="1"/>
+    <w:lsdException w:name="Table Columns 5" w:semiHidden="1" w:unhideWhenUsed="1"/>
+    <w:lsdException w:name="Table Grid 1" w:semiHidden="1" w:unhideWhenUsed="1"/>
+    <w:lsdException w:name="Table Grid 2" w:semiHidden="1" w:unhideWhenUsed="1"/>
+    <w:lsdException w:name="Table Grid 3" w:semiHidden="1" w:unhideWhenUsed="1"/>
+    <w:lsdException w:name="Table Grid 4" w:semiHidden="1" w:unhideWhenUsed="1"/>
+    <w:lsdException w:name="Table Grid 5" w:semiHidden="1" w:unhideWhenUsed="1"/>
+    <w:lsdException w:name="Table Grid 6" w:semiHidden="1" w:unhideWhenUsed="1"/>
+    <w:lsdException w:name="Table Grid 7" w:semiHidden="1" w:unhideWhenUsed="1"/>
+    <w:lsdException w:name="Table Grid 8" w:semiHidden="1" w:unhideWhenUsed="1"/>
+    <w:lsdException w:name="Table List 1" w:semiHidden="1" w:unhideWhenUsed="1"/>
+    <w:lsdException w:name="Table List 2" w:semiHidden="1" w:unhideWhenUsed="1"/>
+    <w:lsdException w:name="Table List 3" w:semiHidden="1" w:unhideWhenUsed="1"/>
+    <w:lsdException w:name="Table List 4" w:semiHidden="1" w:unhideWhenUsed="1"/>
+    <w:lsdException w:name="Table List 5" w:semiHidden="1" w:unhideWhenUsed="1"/>
+    <w:lsdException w:name="Table List 6" w:semiHidden="1" w:unhideWhenUsed="1"/>
+    <w:lsdException w:name="Table List 7" w:semiHidden="1" w:unhideWhenUsed="1"/>
+    <w:lsdException w:name="Table List 8" w:semiHidden="1" w:unhideWhenUsed="1"/>
+    <w:lsdException w:name="Table 3D effects 1" w:semiHidden="1" w:unhideWhenUsed="1"/>
+    <w:lsdException w:name="Table 3D effects 2" w:semiHidden="1" w:unhideWhenUsed="1"/>
+    <w:lsdException w:name="Table 3D effects 3" w:semiHidden="1" w:unhideWhenUsed="1"/>
+    <w:lsdException w:name="Table Contemporary" w:semiHidden="1" w:unhideWhenUsed="1"/>
+    <w:lsdException w:name="Table Elegant" w:semiHidden="1" w:unhideWhenUsed="1"/>
+    <w:lsdException w:name="Table Professional" w:semiHidden="1" w:unhideWhenUsed="1"/>
+    <w:lsdException w:name="Table Subtle 1" w:semiHidden="1" w:unhideWhenUsed="1"/>
+    <w:lsdException w:name="Table Subtle 2" w:semiHidden="1" w:unhideWhenUsed="1"/>
+    <w:lsdException w:name="Table Web 1" w:semiHidden="1" w:unhideWhenUsed="1"/>
+    <w:lsdException w:name="Table Web 2" w:semiHidden="1" w:unhideWhenUsed="1"/>
+    <w:lsdException w:name="Table Web 3" w:semiHidden="1" w:unhideWhenUsed="1"/>
+    <w:lsdException w:name="Balloon Text" w:semiHidden="1" w:unhideWhenUsed="1"/>
+    <w:lsdException w:name="Table Grid" w:uiPriority="39"/>
+    <w:lsdException w:name="Table Theme" w:semiHidden="1" w:unhideWhenUsed="1"/>
+    <w:lsdException w:name="Placeholder Text" w:semiHidden="1"/>
+    <w:lsdException w:name="No Spacing" w:uiPriority="1" w:qFormat="1"/>
+    <w:lsdException w:name="Light Shading" w:uiPriority="60"/>
+    <w:lsdException w:name="Light List" w:uiPriority="61"/>
+    <w:lsdException w:name="Light Grid" w:uiPriority="62"/>
+    <w:lsdException w:name="Medium Shading 1" w:uiPriority="63"/>
+    <w:lsdException w:name="Medium Shading 2" w:uiPriority="64"/>
+    <w:lsdException w:name="Medium List 1" w:uiPriority="65"/>
+    <w:lsdException w:name="Medium List 2" w:uiPriority="66"/>
+    <w:lsdException w:name="Medium Grid 1" w:uiPriority="67"/>
+    <w:lsdException w:name="Medium Grid 2" w:uiPriority="68"/>
+    <w:lsdException w:name="Medium Grid 3" w:uiPriority="69"/>
+    <w:lsdException w:name="Dark List" w:uiPriority="70"/>
+    <w:lsdException w:name="Colorful Shading" w:uiPriority="71"/>
+    <w:lsdException w:name="Colorful List" w:uiPriority="72"/>
+    <w:lsdException w:name="Colorful Grid" w:uiPriority="73"/>
+    <w:lsdException w:name="Light Shading Accent 1" w:uiPriority="60"/>
+    <w:lsdException w:name="Light List Accent 1" w:uiPriority="61"/>
+    <w:lsdException w:name="Light Grid Accent 1" w:uiPriority="62"/>
+    <w:lsdException w:name="Medium Shading 1 Accent 1" w:uiPriority="63"/>
+    <w:lsdException w:name="Medium Shading 2 Accent 1" w:uiPriority="64"/>
+    <w:lsdException w:name="Medium List 1 Accent 1" w:uiPriority="65"/>
+    <w:lsdException w:name="Revision" w:semiHidden="1"/>
+    <w:lsdException w:name="List Paragraph" w:uiPriority="34" w:qFormat="1"/>
+    <w:lsdException w:name="Quote" w:uiPriority="29" w:qFormat="1"/>
+    <w:lsdException w:name="Intense Quote" w:uiPriority="30" w:qFormat="1"/>
+    <w:lsdException w:name="Medium List 2 Accent 1" w:uiPriority="66"/>
+    <w:lsdException w:name="Medium Grid 1 Accent 1" w:uiPriority="67"/>
+    <w:lsdException w:name="Medium Grid 2 Accent 1" w:uiPriority="68"/>
+    <w:lsdException w:name="Medium Grid 3 Accent 1" w:uiPriority="69"/>
+    <w:lsdException w:name="Dark List Accent 1" w:uiPriority="70"/>
+    <w:lsdException w:name="Colorful Shading Accent 1" w:uiPriority="71"/>
+    <w:lsdException w:name="Colorful List Accent 1" w:uiPriority="72"/>
+    <w:lsdException w:name="Colorful Grid Accent 1" w:uiPriority="73"/>
+    <w:lsdException w:name="Light Shading Accent 2" w:uiPriority="60"/>
+    <w:lsdException w:name="Light List Accent 2" w:uiPriority="61"/>
+    <w:lsdException w:name="Light Grid Accent 2" w:uiPriority="62"/>
+    <w:lsdException w:name="Medium Shading 1 Accent 2" w:uiPriority="63"/>
+    <w:lsdException w:name="Medium Shading 2 Accent 2" w:uiPriority="64"/>
+    <w:lsdException w:name="Medium List 1 Accent 2" w:uiPriority="65"/>
+    <w:lsdException w:name="Medium List 2 Accent 2" w:uiPriority="66"/>
+    <w:lsdException w:name="Medium Grid 1 Accent 2" w:uiPriority="67"/>
+    <w:lsdException w:name="Medium Grid 2 Accent 2" w:uiPriority="68"/>
+    <w:lsdException w:name="Medium Grid 3 Accent 2" w:uiPriority="69"/>
+    <w:lsdException w:name="Dark List Accent 2" w:uiPriority="70"/>
+    <w:lsdException w:name="Colorful Shading Accent 2" w:uiPriority="71"/>
+    <w:lsdException w:name="Colorful List Accent 2" w:uiPriority="72"/>
+    <w:lsdException w:name="Colorful Grid Accent 2" w:uiPriority="73"/>
+    <w:lsdException w:name="Light Shading Accent 3" w:uiPriority="60"/>
+    <w:lsdException w:name="Light List Accent 3" w:uiPriority="61"/>
+    <w:lsdException w:name="Light Grid Accent 3" w:uiPriority="62"/>
+    <w:lsdException w:name="Medium Shading 1 Accent 3" w:uiPriority="63"/>
+    <w:lsdException w:name="Medium Shading 2 Accent 3" w:uiPriority="64"/>
+    <w:lsdException w:name="Medium List 1 Accent 3" w:uiPriority="65"/>
+    <w:lsdException w:name="Medium List 2 Accent 3" w:uiPriority="66"/>
+    <w:lsdException w:name="Medium Grid 1 Accent 3" w:uiPriority="67"/>
+    <w:lsdException w:name="Medium Grid 2 Accent 3" w:uiPriority="68"/>
+    <w:lsdException w:name="Medium Grid 3 Accent 3" w:uiPriority="69"/>
+    <w:lsdException w:name="Dark List Accent 3" w:uiPriority="70"/>
+    <w:lsdException w:name="Colorful Shading Accent 3" w:uiPriority="71"/>
+    <w:lsdException w:name="Colorful List Accent 3" w:uiPriority="72"/>
+    <w:lsdException w:name="Colorful Grid Accent 3" w:uiPriority="73"/>
+    <w:lsdException w:name="Light Shading Accent 4" w:uiPriority="60"/>
+    <w:lsdException w:name="Light List Accent 4" w:uiPriority="61"/>
+    <w:lsdException w:name="Light Grid Accent 4" w:uiPriority="62"/>
+    <w:lsdException w:name="Medium Shading 1 Accent 4" w:uiPriority="63"/>
+    <w:lsdException w:name="Medium Shading 2 Accent 4" w:uiPriority="64"/>
+    <w:lsdException w:name="Medium List 1 Accent 4" w:uiPriority="65"/>
+    <w:lsdException w:name="Medium List 2 Accent 4" w:uiPriority="66"/>
+    <w:lsdException w:name="Medium Grid 1 Accent 4" w:uiPriority="67"/>
+    <w:lsdException w:name="Medium Grid 2 Accent 4" w:uiPriority="68"/>
+    <w:lsdException w:name="Medium Grid 3 Accent 4" w:uiPriority="69"/>
+    <w:lsdException w:name="Dark List Accent 4" w:uiPriority="70"/>
+    <w:lsdException w:name="Colorful Shading Accent 4" w:uiPriority="71"/>
+    <w:lsdException w:name="Colorful List Accent 4" w:uiPriority="72"/>
+    <w:lsdException w:name="Colorful Grid Accent 4" w:uiPriority="73"/>
+    <w:lsdException w:name="Light Shading Accent 5" w:uiPriority="60"/>
+    <w:lsdException w:name="Light List Accent 5" w:uiPriority="61"/>
+    <w:lsdException w:name="Light Grid Accent 5" w:uiPriority="62"/>
+    <w:lsdException w:name="Medium Shading 1 Accent 5" w:uiPriority="63"/>
+    <w:lsdException w:name="Medium Shading 2 Accent 5" w:uiPriority="64"/>
+    <w:lsdException w:name="Medium List 1 Accent 5" w:uiPriority="65"/>
+    <w:lsdException w:name="Medium List 2 Accent 5" w:uiPriority="66"/>
+    <w:lsdException w:name="Medium Grid 1 Accent 5" w:uiPriority="67"/>
+    <w:lsdException w:name="Medium Grid 2 Accent 5" w:uiPriority="68"/>
+    <w:lsdException w:name="Medium Grid 3 Accent 5" w:uiPriority="69"/>
+    <w:lsdException w:name="Dark List Accent 5" w:uiPriority="70"/>
+    <w:lsdException w:name="Colorful Shading Accent 5" w:uiPriority="71"/>
+    <w:lsdException w:name="Colorful List Accent 5" w:uiPriority="72"/>
+    <w:lsdException w:name="Colorful Grid Accent 5" w:uiPriority="73"/>
+    <w:lsdException w:name="Light Shading Accent 6" w:uiPriority="60"/>
+    <w:lsdException w:name="Light List Accent 6" w:uiPriority="61"/>
+    <w:lsdException w:name="Light Grid Accent 6" w:uiPriority="62"/>
+    <w:lsdException w:name="Medium Shading 1 Accent 6" w:uiPriority="63"/>
+    <w:lsdException w:name="Medium Shading 2 Accent 6" w:uiPriority="64"/>
+    <w:lsdException w:name="Medium List 1 Accent 6" w:uiPriority="65"/>
+    <w:lsdException w:name="Medium List 2 Accent 6" w:uiPriority="66"/>
+    <w:lsdException w:name="Medium Grid 1 Accent 6" w:uiPriority="67"/>
+    <w:lsdException w:name="Medium Grid 2 Accent 6" w:uiPriority="68"/>
+    <w:lsdException w:name="Medium Grid 3 Accent 6" w:uiPriority="69"/>
+    <w:lsdException w:name="Dark List Accent 6" w:uiPriority="70"/>
+    <w:lsdException w:name="Colorful Shading Accent 6" w:uiPriority="71"/>
+    <w:lsdException w:name="Colorful List Accent 6" w:uiPriority="72"/>
+    <w:lsdException w:name="Colorful Grid Accent 6" w:uiPriority="73"/>
+    <w:lsdException w:name="Subtle Emphasis" w:uiPriority="19" w:qFormat="1"/>
+    <w:lsdException w:name="Intense Emphasis" w:uiPriority="21" w:qFormat="1"/>
+    <w:lsdException w:name="Subtle Reference" w:uiPriority="31" w:qFormat="1"/>
+    <w:lsdException w:name="Intense Reference" w:uiPriority="32" w:qFormat="1"/>
+    <w:lsdException w:name="Book Title" w:uiPriority="33" w:qFormat="1"/>
+    <w:lsdException w:name="Bibliography" w:semiHidden="1" w:uiPriority="37" w:unhideWhenUsed="1"/>
+    <w:lsdException w:name="TOC Heading" w:semiHidden="1" w:uiPriority="39" w:unhideWhenUsed="1" w:qFormat="1"/>
+    <w:lsdException w:name="Plain Table 1" w:uiPriority="41"/>
+    <w:lsdException w:name="Plain Table 2" w:uiPriority="42"/>
+    <w:lsdException w:name="Plain Table 3" w:uiPriority="43"/>
+    <w:lsdException w:name="Plain Table 4" w:uiPriority="44"/>
+    <w:lsdException w:name="Plain Table 5" w:uiPriority="45"/>
+    <w:lsdException w:name="Grid Table Light" w:uiPriority="40"/>
+    <w:lsdException w:name="Grid Table 1 Light" w:uiPriority="46"/>
+    <w:lsdException w:name="Grid Table 2" w:uiPriority="47"/>
+    <w:lsdException w:name="Grid Table 3" w:uiPriority="48"/>
+    <w:lsdException w:name="Grid Table 4" w:uiPriority="49"/>
+    <w:lsdException w:name="Grid Table 5 Dark" w:uiPriority="50"/>
+    <w:lsdException w:name="Grid Table 6 Colorful" w:uiPriority="51"/>
+    <w:lsdException w:name="Grid Table 7 Colorful" w:uiPriority="52"/>
+    <w:lsdException w:name="Grid Table 1 Light Accent 1" w:uiPriority="46"/>
+    <w:lsdException w:name="Grid Table 2 Accent 1" w:uiPriority="47"/>
+    <w:lsdException w:name="Grid Table 3 Accent 1" w:uiPriority="48"/>
+    <w:lsdException w:name="Grid Table 4 Accent 1" w:uiPriority="49"/>
+    <w:lsdException w:name="Grid Table 5 Dark Accent 1" w:uiPriority="50"/>
+    <w:lsdException w:name="Grid Table 6 Colorful Accent 1" w:uiPriority="51"/>
+    <w:lsdException w:name="Grid Table 7 Colorful Accent 1" w:uiPriority="52"/>
+    <w:lsdException w:name="Grid Table 1 Light Accent 2" w:uiPriority="46"/>
+    <w:lsdException w:name="Grid Table 2 Accent 2" w:uiPriority="47"/>
+    <w:lsdException w:name="Grid Table 3 Accent 2" w:uiPriority="48"/>
+    <w:lsdException w:name="Grid Table 4 Accent 2" w:uiPriority="49"/>
+    <w:lsdException w:name="Grid Table 5 Dark Accent 2" w:uiPriority="50"/>
+    <w:lsdException w:name="Grid Table 6 Colorful Accent 2" w:uiPriority="51"/>
+    <w:lsdException w:name="Grid Table 7 Colorful Accent 2" w:uiPriority="52"/>
+    <w:lsdException w:name="Grid Table 1 Light Accent 3" w:uiPriority="46"/>
+    <w:lsdException w:name="Grid Table 2 Accent 3" w:uiPriority="47"/>
+    <w:lsdException w:name="Grid Table 3 Accent 3" w:uiPriority="48"/>
+    <w:lsdException w:name="Grid Table 4 Accent 3" w:uiPriority="49"/>
+    <w:lsdException w:name="Grid Table 5 Dark Accent 3" w:uiPriority="50"/>
+    <w:lsdException w:name="Grid Table 6 Colorful Accent 3" w:uiPriority="51"/>
+    <w:lsdException w:name="Grid Table 7 Colorful Accent 3" w:uiPriority="52"/>
+    <w:lsdException w:name="Grid Table 1 Light Accent 4" w:uiPriority="46"/>
+    <w:lsdException w:name="Grid Table 2 Accent 4" w:uiPriority="47"/>
+    <w:lsdException w:name="Grid Table 3 Accent 4" w:uiPriority="48"/>
+    <w:lsdException w:name="Grid Table 4 Accent 4" w:uiPriority="49"/>
+    <w:lsdException w:name="Grid Table 5 Dark Accent 4" w:uiPriority="50"/>
+    <w:lsdException w:name="Grid Table 6 Colorful Accent 4" w:uiPriority="51"/>
+    <w:lsdException w:name="Grid Table 7 Colorful Accent 4" w:uiPriority="52"/>
+    <w:lsdException w:name="Grid Table 1 Light Accent 5" w:uiPriority="46"/>
+    <w:lsdException w:name="Grid Table 2 Accent 5" w:uiPriority="47"/>
+    <w:lsdException w:name="Grid Table 3 Accent 5" w:uiPriority="48"/>
+    <w:lsdException w:name="Grid Table 4 Accent 5" w:uiPriority="49"/>
+    <w:lsdException w:name="Grid Table 5 Dark Accent 5" w:uiPriority="50"/>
+    <w:lsdException w:name="Grid Table 6 Colorful Accent 5" w:uiPriority="51"/>
+    <w:lsdException w:name="Grid Table 7 Colorful Accent 5" w:uiPriority="52"/>
+    <w:lsdException w:name="Grid Table 1 Light Accent 6" w:uiPriority="46"/>
+    <w:lsdException w:name="Grid Table 2 Accent 6" w:uiPriority="47"/>
+    <w:lsdException w:name="Grid Table 3 Accent 6" w:uiPriority="48"/>
+    <w:lsdException w:name="Grid Table 4 Accent 6" w:uiPriority="49"/>
+    <w:lsdException w:name="Grid Table 5 Dark Accent 6" w:uiPriority="50"/>
+    <w:lsdException w:name="Grid Table 6 Colorful Accent 6" w:uiPriority="51"/>
+    <w:lsdException w:name="Grid Table 7 Colorful Accent 6" w:uiPriority="52"/>
+    <w:lsdException w:name="List Table 1 Light" w:uiPriority="46"/>
+    <w:lsdException w:name="List Table 2" w:uiPriority="47"/>
+    <w:lsdException w:name="List Table 3" w:uiPriority="48"/>
+    <w:lsdException w:name="List Table 4" w:uiPriority="49"/>
+    <w:lsdException w:name="List Table 5 Dark" w:uiPriority="50"/>
+    <w:lsdException w:name="List Table 6 Colorful" w:uiPriority="51"/>
+    <w:lsdException w:name="List Table 7 Colorful" w:uiPriority="52"/>
+    <w:lsdException w:name="List Table 1 Light Accent 1" w:uiPriority="46"/>
+    <w:lsdException w:name="List Table 2 Accent 1" w:uiPriority="47"/>
+    <w:lsdException w:name="List Table 3 Accent 1" w:uiPriority="48"/>
+    <w:lsdException w:name="List Table 4 Accent 1" w:uiPriority="49"/>
+    <w:lsdException w:name="List Table 5 Dark Accent 1" w:uiPriority="50"/>
+    <w:lsdException w:name="List Table 6 Colorful Accent 1" w:uiPriority="51"/>
+    <w:lsdException w:name="List Table 7 Colorful Accent 1" w:uiPriority="52"/>
+    <w:lsdException w:name="List Table 1 Light Accent 2" w:uiPriority="46"/>
+    <w:lsdException w:name="List Table 2 Accent 2" w:uiPriority="47"/>
+    <w:lsdException w:name="List Table 3 Accent 2" w:uiPriority="48"/>
+    <w:lsdException w:name="List Table 4 Accent 2" w:uiPriority="49"/>
+    <w:lsdException w:name="List Table 5 Dark Accent 2" w:uiPriority="50"/>
+    <w:lsdException w:name="List Table 6 Colorful Accent 2" w:uiPriority="51"/>
+    <w:lsdException w:name="List Table 7 Colorful Accent 2" w:uiPriority="52"/>
+    <w:lsdException w:name="List Table 1 Light Accent 3" w:uiPriority="46"/>
+    <w:lsdException w:name="List Table 2 Accent 3" w:uiPriority="47"/>
+    <w:lsdException w:name="List Table 3 Accent 3" w:uiPriority="48"/>
+    <w:lsdException w:name="List Table 4 Accent 3" w:uiPriority="49"/>
+    <w:lsdException w:name="List Table 5 Dark Accent 3" w:uiPriority="50"/>
+    <w:lsdException w:name="List Table 6 Colorful Accent 3" w:uiPriority="51"/>
+    <w:lsdException w:name="List Table 7 Colorful Accent 3" w:uiPriority="52"/>
+    <w:lsdException w:name="List Table 1 Light Accent 4" w:uiPriority="46"/>
+    <w:lsdException w:name="List Table 2 Accent 4" w:uiPriority="47"/>
+    <w:lsdException w:name="List Table 3 Accent 4" w:uiPriority="48"/>
+    <w:lsdException w:name="List Table 4 Accent 4" w:uiPriority="49"/>
+    <w:lsdException w:name="List Table 5 Dark Accent 4" w:uiPriority="50"/>
+    <w:lsdException w:name="List Table 6 Colorful Accent 4" w:uiPriority="51"/>
+    <w:lsdException w:name="List Table 7 Colorful Accent 4" w:uiPriority="52"/>
+    <w:lsdException w:name="List Table 1 Light Accent 5" w:uiPriority="46"/>
+    <w:lsdException w:name="List Table 2 Accent 5" w:uiPriority="47"/>
+    <w:lsdException w:name="List Table 3 Accent 5" w:uiPriority="48"/>
+    <w:lsdException w:name="List Table 4 Accent 5" w:uiPriority="49"/>
+    <w:lsdException w:name="List Table 5 Dark Accent 5" w:uiPriority="50"/>
+    <w:lsdException w:name="List Table 6 Colorful Accent 5" w:uiPriority="51"/>
+    <w:lsdException w:name="List Table 7 Colorful Accent 5" w:uiPriority="52"/>
+    <w:lsdException w:name="List Table 1 Light Accent 6" w:uiPriority="46"/>
+    <w:lsdException w:name="List Table 2 Accent 6" w:uiPriority="47"/>
+    <w:lsdException w:name="List Table 3 Accent 6" w:uiPriority="48"/>
+    <w:lsdException w:name="List Table 4 Accent 6" w:uiPriority="49"/>
+    <w:lsdException w:name="List Table 5 Dark Accent 6" w:uiPriority="50"/>
+    <w:lsdException w:name="List Table 6 Colorful Accent 6" w:uiPriority="51"/>
+    <w:lsdException w:name="List Table 7 Colorful Accent 6" w:uiPriority="52"/>
+    <w:lsdException w:name="Mention" w:semiHidden="1" w:unhideWhenUsed="1"/>
+    <w:lsdException w:name="Smart Hyperlink" w:semiHidden="1" w:unhideWhenUsed="1"/>
+    <w:lsdException w:name="Hashtag" w:semiHidden="1" w:unhideWhenUsed="1"/>
+    <w:lsdException w:name="Unresolved Mention" w:semiHidden="1" w:unhideWhenUsed="1"/>
+    <w:lsdException w:name="Smart Link" w:semiHidden="1" w:unhideWhenUsed="1"/>
   </w:latentStyles>
   <w:style w:type="paragraph" w:default="1" w:styleId="Normal">
     <w:name w:val="Normal"/>
@@ -1322,7 +1629,6 @@
     <w:uiPriority w:val="99"/>
     <w:semiHidden/>
     <w:unhideWhenUsed/>
-    <w:qFormat/>
     <w:tblPr>
       <w:tblInd w:w="0" w:type="dxa"/>
       <w:tblCellMar>
@@ -1749,7 +2055,7 @@
   <a:extraClrSchemeLst/>
   <a:extLst>
     <a:ext uri="{05A4C25C-085E-4340-85A3-A5531E510DB2}">
-      <thm15:themeFamily xmlns:thm15="http://schemas.microsoft.com/office/thememl/2012/main" xmlns="" name="Office Theme" id="{62F939B6-93AF-4DB8-9C6B-D6C7DFDC589F}" vid="{4A3C46E8-61CC-4603-A589-7422A47A8E4A}"/>
+      <thm15:themeFamily xmlns:thm15="http://schemas.microsoft.com/office/thememl/2012/main" name="Office Theme" id="{62F939B6-93AF-4DB8-9C6B-D6C7DFDC589F}" vid="{4A3C46E8-61CC-4603-A589-7422A47A8E4A}"/>
     </a:ext>
   </a:extLst>
 </a:theme>

</xml_diff>